<commit_message>
Adding edits to introduction
</commit_message>
<xml_diff>
--- a/Dissertation Chapters/Introduction.docx
+++ b/Dissertation Chapters/Introduction.docx
@@ -82,46 +82,73 @@
           <w:rFonts w:ascii="Times New Roman" w:hAnsi="Times New Roman" w:cs="Times New Roman"/>
           <w:lang w:val="en-US"/>
         </w:rPr>
-        <w:t>. E</w:t>
-      </w:r>
-      <w:r>
-        <w:rPr>
-          <w:rFonts w:ascii="Times New Roman" w:hAnsi="Times New Roman" w:cs="Times New Roman"/>
-          <w:lang w:val="en-US"/>
-        </w:rPr>
-        <w:t xml:space="preserve">arth system model </w:t>
-      </w:r>
-      <w:r>
-        <w:rPr>
-          <w:rFonts w:ascii="Times New Roman" w:hAnsi="Times New Roman" w:cs="Times New Roman"/>
-          <w:lang w:val="en-US"/>
-        </w:rPr>
-        <w:t>predictions suggest both increases and decreases in global net primary productivity of up to 20% by 2100 (Bopp et al. 2013; Kwiatkowski et al. 2017, Gregg et al. 2003)</w:t>
-      </w:r>
-      <w:r>
-        <w:rPr>
-          <w:rFonts w:ascii="Times New Roman" w:hAnsi="Times New Roman" w:cs="Times New Roman"/>
-          <w:lang w:val="en-US"/>
-        </w:rPr>
-        <w:t xml:space="preserve">. </w:t>
-      </w:r>
-      <w:r>
-        <w:rPr>
-          <w:rFonts w:ascii="Times New Roman" w:hAnsi="Times New Roman" w:cs="Times New Roman"/>
-          <w:bCs/>
-          <w:lang w:val="en-US"/>
-        </w:rPr>
-        <w:t>Changes in primary production has implications for dependent marine ecosystems</w:t>
+        <w:t>.</w:t>
+      </w:r>
+      <w:r>
+        <w:rPr>
+          <w:rFonts w:ascii="Times New Roman" w:hAnsi="Times New Roman" w:cs="Times New Roman"/>
+          <w:lang w:val="en-US"/>
+        </w:rPr>
+        <w:t xml:space="preserve"> </w:t>
+      </w:r>
+      <w:r>
+        <w:rPr>
+          <w:rFonts w:ascii="Times New Roman" w:hAnsi="Times New Roman" w:cs="Times New Roman"/>
+          <w:lang w:val="en-US"/>
+        </w:rPr>
+        <w:t>Mechanistic</w:t>
       </w:r>
       <w:bookmarkStart w:id="0" w:name="_GoBack"/>
       <w:bookmarkEnd w:id="0"/>
       <w:r>
         <w:rPr>
           <w:rFonts w:ascii="Times New Roman" w:hAnsi="Times New Roman" w:cs="Times New Roman"/>
-          <w:bCs/>
-          <w:lang w:val="en-US"/>
-        </w:rPr>
-        <w:t xml:space="preserve">, </w:t>
+          <w:lang w:val="en-US"/>
+        </w:rPr>
+        <w:t xml:space="preserve"> links winder paper...</w:t>
+      </w:r>
+      <w:r>
+        <w:rPr>
+          <w:rFonts w:ascii="Times New Roman" w:hAnsi="Times New Roman" w:cs="Times New Roman"/>
+          <w:lang w:val="en-US"/>
+        </w:rPr>
+        <w:t xml:space="preserve"> </w:t>
+      </w:r>
+      <w:r>
+        <w:rPr>
+          <w:rFonts w:ascii="Times New Roman" w:hAnsi="Times New Roman" w:cs="Times New Roman"/>
+          <w:lang w:val="en-US"/>
+        </w:rPr>
+        <w:t>In addition e</w:t>
+      </w:r>
+      <w:r>
+        <w:rPr>
+          <w:rFonts w:ascii="Times New Roman" w:hAnsi="Times New Roman" w:cs="Times New Roman"/>
+          <w:lang w:val="en-US"/>
+        </w:rPr>
+        <w:t xml:space="preserve">arth system model </w:t>
+      </w:r>
+      <w:r>
+        <w:rPr>
+          <w:rFonts w:ascii="Times New Roman" w:hAnsi="Times New Roman" w:cs="Times New Roman"/>
+          <w:lang w:val="en-US"/>
+        </w:rPr>
+        <w:t>predictions suggest both increases and decreases in global net primary productivity of up to 20% by 2100 (Bopp et al. 2013; Kwiatkowski et al. 2017, Gregg et al. 2003)</w:t>
+      </w:r>
+      <w:r>
+        <w:rPr>
+          <w:rFonts w:ascii="Times New Roman" w:hAnsi="Times New Roman" w:cs="Times New Roman"/>
+          <w:lang w:val="en-US"/>
+        </w:rPr>
+        <w:t xml:space="preserve">. </w:t>
+      </w:r>
+      <w:r>
+        <w:rPr>
+          <w:rFonts w:ascii="Times New Roman" w:hAnsi="Times New Roman" w:cs="Times New Roman"/>
+          <w:bCs/>
+          <w:lang w:val="en-US"/>
+        </w:rPr>
+        <w:t xml:space="preserve">Changes in primary production has implications for dependent marine ecosystems, </w:t>
       </w:r>
       <w:r>
         <w:rPr>
@@ -163,6 +190,40 @@
       </w:r>
       <w:r>
         <w:rPr>
+          <w:rFonts w:ascii="Times New Roman" w:hAnsi="Times New Roman" w:cs="Times New Roman"/>
+          <w:lang w:val="en-US"/>
+        </w:rPr>
+        <w:t xml:space="preserve"> </w:t>
+      </w:r>
+      <w:r>
+        <w:rPr>
+          <w:rFonts w:ascii="Times New Roman" w:hAnsi="Times New Roman" w:cs="Times New Roman"/>
+          <w:bCs/>
+          <w:color w:val="222222"/>
+          <w:lang w:val="en-US"/>
+        </w:rPr>
+        <w:t>Given both resource availability and community composition of resources impact the function and stability of food webs (Narwani and Mazumder 2012)</w:t>
+      </w:r>
+      <w:r>
+        <w:rPr>
+          <w:rFonts w:ascii="Times New Roman" w:hAnsi="Times New Roman" w:cs="Times New Roman"/>
+          <w:bCs/>
+          <w:color w:val="222222"/>
+          <w:shd w:val="clear" w:color="auto" w:fill="FFFFFF"/>
+          <w:lang w:val="en-US"/>
+        </w:rPr>
+        <w:t xml:space="preserve"> it is likely ecosystem interactions will change in response to environmentally induced shifts in resources.</w:t>
+      </w:r>
+      <w:r>
+        <w:rPr>
+          <w:lang w:val="en-US"/>
+        </w:rPr>
+        <w:t xml:space="preserve"> </w:t>
+      </w:r>
+      <w:r>
+        <w:rPr>
+          <w:rFonts w:ascii="Times New Roman" w:hAnsi="Times New Roman" w:cs="Times New Roman"/>
+          <w:bCs/>
           <w:lang w:val="en-US"/>
         </w:rPr>
         <w:t xml:space="preserve"> </w:t>
@@ -173,26 +234,159 @@
         <w:spacing w:line="480" w:lineRule="auto"/>
         <w:rPr>
           <w:rFonts w:ascii="Times New Roman" w:hAnsi="Times New Roman" w:cs="Times New Roman"/>
-          <w:bCs/>
-          <w:lang w:val="en-US"/>
-        </w:rPr>
-      </w:pPr>
-      <w:r>
-        <w:rPr>
-          <w:rFonts w:ascii="Times New Roman" w:hAnsi="Times New Roman" w:cs="Times New Roman"/>
-          <w:bCs/>
+          <w:lang w:val="en-US"/>
+        </w:rPr>
+      </w:pPr>
+      <w:r>
+        <w:rPr>
+          <w:rFonts w:ascii="Times New Roman" w:hAnsi="Times New Roman" w:cs="Times New Roman"/>
+          <w:bCs/>
+          <w:color w:val="222222"/>
           <w:lang w:val="en-US"/>
         </w:rPr>
         <w:tab/>
-        <w:t xml:space="preserve">In recent decades extreme changes </w:t>
-      </w:r>
-      <w:r>
-        <w:rPr>
-          <w:rFonts w:ascii="Times New Roman" w:hAnsi="Times New Roman" w:cs="Times New Roman"/>
-          <w:bCs/>
-          <w:lang w:val="en-US"/>
-        </w:rPr>
-        <w:t xml:space="preserve">in marine environments have become more common and these events have had substantial impacts on ecosystems. </w:t>
+      </w:r>
+      <w:r>
+        <w:rPr>
+          <w:rFonts w:ascii="Times New Roman" w:eastAsia="Times New Roman" w:hAnsi="Times New Roman" w:cs="Times New Roman"/>
+          <w:color w:val="000000"/>
+          <w:lang w:val="en-US"/>
+        </w:rPr>
+        <w:t xml:space="preserve">Ecological interactions are a fundamental component to studying the function and dynamics of ecosystems. Currently, anthropogenic and climatic changes are altering these interactions at a global scale, thus, understanding how interactions function and how environmental perturbations will alter and respond to them is imperative for the future of </w:t>
+      </w:r>
+      <w:r>
+        <w:rPr>
+          <w:rFonts w:ascii="Times New Roman" w:eastAsia="Times New Roman" w:hAnsi="Times New Roman" w:cs="Times New Roman"/>
+          <w:color w:val="000000"/>
+          <w:lang w:val="en-US"/>
+        </w:rPr>
+        <w:t>natural resources</w:t>
+      </w:r>
+      <w:r>
+        <w:rPr>
+          <w:rFonts w:ascii="Times New Roman" w:eastAsia="Times New Roman" w:hAnsi="Times New Roman" w:cs="Times New Roman"/>
+          <w:color w:val="000000"/>
+          <w:lang w:val="en-US"/>
+        </w:rPr>
+        <w:t xml:space="preserve">. </w:t>
+      </w:r>
+      <w:r>
+        <w:rPr>
+          <w:rFonts w:ascii="Times New Roman" w:hAnsi="Times New Roman" w:cs="Times New Roman"/>
+          <w:bCs/>
+          <w:color w:val="222222"/>
+          <w:lang w:val="en-US"/>
+        </w:rPr>
+        <w:t>Lower</w:t>
+      </w:r>
+      <w:r>
+        <w:rPr>
+          <w:rFonts w:ascii="Times New Roman" w:hAnsi="Times New Roman" w:cs="Times New Roman"/>
+          <w:bCs/>
+          <w:color w:val="222222"/>
+          <w:shd w:val="clear" w:color="auto" w:fill="FFFFFF"/>
+          <w:lang w:val="en-US"/>
+        </w:rPr>
+        <w:t xml:space="preserve"> trophic levels are sensitive to environmental variation in bottom-up drivers of productivity (sensu. Ware and Thompson 2005, Frank et al. 2006, Jennings and Brander 2010), but few studies have demonstrated the impact of these changes span entire food webs on long </w:t>
+      </w:r>
+      <w:r>
+        <w:rPr>
+          <w:rFonts w:ascii="Times New Roman" w:hAnsi="Times New Roman" w:cs="Times New Roman"/>
+          <w:bCs/>
+          <w:color w:val="222222"/>
+          <w:shd w:val="clear" w:color="auto" w:fill="FFFFFF"/>
+          <w:lang w:val="en-US"/>
+        </w:rPr>
+        <w:lastRenderedPageBreak/>
+        <w:t xml:space="preserve">time scales. </w:t>
+      </w:r>
+      <w:r>
+        <w:rPr>
+          <w:rFonts w:ascii="Times New Roman" w:hAnsi="Times New Roman" w:cs="Times New Roman"/>
+          <w:lang w:val="en-US"/>
+        </w:rPr>
+        <w:t>Studies of bottom-up control of food webs are often limited to only examining low trophic level species (</w:t>
+      </w:r>
+      <w:r>
+        <w:rPr>
+          <w:rFonts w:ascii="Times New Roman" w:hAnsi="Times New Roman" w:cs="Times New Roman"/>
+          <w:color w:val="000000"/>
+          <w:lang w:val="en-US"/>
+        </w:rPr>
+        <w:t>Pershing et al. 2010)</w:t>
+      </w:r>
+      <w:r>
+        <w:rPr>
+          <w:rFonts w:ascii="Times New Roman" w:hAnsi="Times New Roman" w:cs="Times New Roman"/>
+          <w:lang w:val="en-US"/>
+        </w:rPr>
+        <w:t>, or only include indices of either primary production or environmental change (</w:t>
+      </w:r>
+      <w:r>
+        <w:rPr>
+          <w:rFonts w:ascii="Times New Roman" w:hAnsi="Times New Roman" w:cs="Times New Roman"/>
+          <w:color w:val="000000"/>
+          <w:lang w:val="en-US"/>
+        </w:rPr>
+        <w:t>Ware and Thomson 2005, Chassot et al. 2007</w:t>
+      </w:r>
+      <w:r>
+        <w:rPr>
+          <w:rFonts w:ascii="Times New Roman" w:hAnsi="Times New Roman" w:cs="Times New Roman"/>
+          <w:lang w:val="en-US"/>
+        </w:rPr>
+        <w:t>), typically excluding indices of nutrient availability.</w:t>
+      </w:r>
+      <w:r>
+        <w:rPr>
+          <w:rFonts w:ascii="Times New Roman" w:hAnsi="Times New Roman" w:cs="Times New Roman"/>
+          <w:lang w:val="en-US"/>
+        </w:rPr>
+        <w:t xml:space="preserve"> </w:t>
+      </w:r>
+      <w:r>
+        <w:rPr>
+          <w:rFonts w:ascii="Times New Roman" w:hAnsi="Times New Roman" w:cs="Times New Roman"/>
+          <w:lang w:val="en-US"/>
+        </w:rPr>
+        <w:t>Oceanic conditions such as sea surface temperature, freshwater discharge, wind, and ice cover, have been linked to abundance and recruitment of many fish species in the Northeast Pacific (Cunningham et al. 2018, Puerta et al. 2019, Stachura et al. 2014), but rarely include proxies or indicators of either nutrient availability or primary productivity that enable mechanistic understanding of ecosystem response to the environment.</w:t>
+      </w:r>
+      <w:r>
+        <w:rPr>
+          <w:rFonts w:ascii="Times New Roman" w:hAnsi="Times New Roman" w:cs="Times New Roman"/>
+          <w:color w:val="000000" w:themeColor="text1"/>
+          <w:lang w:val="en-US"/>
+        </w:rPr>
+        <w:t xml:space="preserve"> </w:t>
+      </w:r>
+      <w:r>
+        <w:rPr>
+          <w:rFonts w:ascii="Times New Roman" w:hAnsi="Times New Roman" w:cs="Times New Roman"/>
+          <w:color w:val="000000" w:themeColor="text1"/>
+          <w:lang w:val="en-US"/>
+        </w:rPr>
+        <w:t>Additionally, somatic growth of large bodied marine predators is</w:t>
+      </w:r>
+      <w:r>
+        <w:rPr>
+          <w:rFonts w:ascii="Times New Roman" w:hAnsi="Times New Roman" w:cs="Times New Roman"/>
+          <w:lang w:val="en-US"/>
+        </w:rPr>
+        <w:t xml:space="preserve"> not continuous and typically occurs on a longer temporal scale than phytoplankton dynamics</w:t>
+      </w:r>
+      <w:r>
+        <w:rPr>
+          <w:rFonts w:ascii="Times New Roman" w:hAnsi="Times New Roman" w:cs="Times New Roman"/>
+          <w:lang w:val="en-US"/>
+        </w:rPr>
+        <w:t xml:space="preserve"> making it challenging to link higher trophic level species to forcing lower in the food web</w:t>
+      </w:r>
+      <w:r>
+        <w:rPr>
+          <w:rFonts w:ascii="Times New Roman" w:hAnsi="Times New Roman" w:cs="Times New Roman"/>
+          <w:lang w:val="en-US"/>
+        </w:rPr>
+        <w:t>. Similarly, population growth of marine predators can utilize resources at multiple spatiotemporal scales, creating a challenge for linking species abundance to independent observations of phytoplankton dynamics. How environmentally induced changes in primary productivity ultimately influences nutrients available to and assimilated by the food web is thus poorly understood.</w:t>
       </w:r>
     </w:p>
     <w:p>
@@ -200,10 +394,78 @@
         <w:spacing w:line="480" w:lineRule="auto"/>
         <w:rPr>
           <w:rFonts w:ascii="Times New Roman" w:hAnsi="Times New Roman" w:cs="Times New Roman"/>
-          <w:bCs/>
-          <w:lang w:val="en-US"/>
-        </w:rPr>
-      </w:pPr>
+          <w:color w:val="000000" w:themeColor="text1"/>
+          <w:lang w:val="en-US"/>
+        </w:rPr>
+      </w:pPr>
+      <w:r>
+        <w:rPr>
+          <w:rFonts w:ascii="Times New Roman" w:hAnsi="Times New Roman" w:cs="Times New Roman"/>
+          <w:bCs/>
+          <w:color w:val="1F3864" w:themeColor="accent1" w:themeShade="80"/>
+          <w:lang w:val="en-US"/>
+        </w:rPr>
+        <w:tab/>
+      </w:r>
+      <w:r>
+        <w:rPr>
+          <w:rFonts w:ascii="Times New Roman" w:hAnsi="Times New Roman" w:cs="Times New Roman"/>
+          <w:color w:val="000000" w:themeColor="text1"/>
+          <w:lang w:val="en-US"/>
+        </w:rPr>
+        <w:t xml:space="preserve">An empirical understanding of food web responses to environmental drivers requires long time series data that span multiple changes in climate regimes to decouple natural </w:t>
+      </w:r>
+      <w:r>
+        <w:rPr>
+          <w:rFonts w:ascii="Times New Roman" w:hAnsi="Times New Roman" w:cs="Times New Roman"/>
+          <w:color w:val="000000" w:themeColor="text1"/>
+          <w:lang w:val="en-US"/>
+        </w:rPr>
+        <w:t xml:space="preserve">oscillations </w:t>
+      </w:r>
+      <w:r>
+        <w:rPr>
+          <w:rFonts w:ascii="Times New Roman" w:hAnsi="Times New Roman" w:cs="Times New Roman"/>
+          <w:color w:val="000000" w:themeColor="text1"/>
+          <w:lang w:val="en-US"/>
+        </w:rPr>
+        <w:t xml:space="preserve">with long-term changes (Litzow and Cianelli 2007, Cury et al. 2008, Tallis et al. 2010, Hastings et al. 2018). </w:t>
+      </w:r>
+      <w:r>
+        <w:rPr>
+          <w:rFonts w:ascii="Times New Roman" w:hAnsi="Times New Roman" w:cs="Times New Roman"/>
+          <w:bCs/>
+          <w:color w:val="000000" w:themeColor="text1"/>
+          <w:lang w:val="en-US"/>
+        </w:rPr>
+        <w:t xml:space="preserve">In recent decades extreme changes in marine environments have become more common and these events have had substantial impacts on ecosystems. </w:t>
+      </w:r>
+      <w:r>
+        <w:rPr>
+          <w:rFonts w:ascii="Times New Roman" w:hAnsi="Times New Roman" w:cs="Times New Roman"/>
+          <w:color w:val="000000" w:themeColor="text1"/>
+          <w:lang w:val="en-US"/>
+        </w:rPr>
+        <w:t xml:space="preserve">Marine ecosystems in Alaska are experiencing unprecedented environmental change that has altered abundance and size distributions of many fish species (Barbeaux et al. 2020, Holsman et al. 2019, Oke et al. 2020, Suryan et al. 2021). More recently, atmospheric circulation anomalies in the northeast </w:t>
+      </w:r>
+      <w:r>
+        <w:rPr>
+          <w:rFonts w:ascii="Times New Roman" w:hAnsi="Times New Roman" w:cs="Times New Roman"/>
+          <w:color w:val="000000" w:themeColor="text1"/>
+          <w:lang w:val="en-US"/>
+        </w:rPr>
+        <w:lastRenderedPageBreak/>
+        <w:t xml:space="preserve">Pacific Ocean have resulted in abnormally warm sea surface temperatures during the past decade (Walsh et al. 2018) and this environmental shift has altered fish abundances (Bond 2015, Litzow et al. 2020). For example, the unprecedented marine heatwave that occurred in 2014 - 2016 triggered dramatic ecosystem change, including a 71% decline in Pacific cod in the Gulf of Alaska (Barbeaux et al. 2020) and declines in phytoplankton biomass, forage fish abundance, and changes in community structure (Suryan et al. 2021). </w:t>
+      </w:r>
+      <w:r>
+        <w:rPr>
+          <w:rFonts w:ascii="Times New Roman" w:hAnsi="Times New Roman" w:cs="Times New Roman"/>
+          <w:bCs/>
+          <w:color w:val="000000" w:themeColor="text1"/>
+          <w:lang w:val="en-US"/>
+        </w:rPr>
+        <w:t xml:space="preserve"> </w:t>
+      </w:r>
     </w:p>
     <w:p>
       <w:pPr>
@@ -219,61 +481,407 @@
           <w:bCs/>
           <w:lang w:val="en-US"/>
         </w:rPr>
-        <w:t>Changes in ocean temperature (</w:t>
-      </w:r>
-      <w:proofErr w:type="spellStart"/>
-      <w:r>
-        <w:rPr>
-          <w:rFonts w:ascii="Times New Roman" w:hAnsi="Times New Roman" w:cs="Times New Roman"/>
-          <w:bCs/>
-          <w:lang w:val="en-US"/>
-        </w:rPr>
-        <w:t>Hoegh</w:t>
-      </w:r>
-      <w:proofErr w:type="spellEnd"/>
-      <w:r>
-        <w:rPr>
-          <w:rFonts w:ascii="Times New Roman" w:hAnsi="Times New Roman" w:cs="Times New Roman"/>
-          <w:bCs/>
-          <w:lang w:val="en-US"/>
-        </w:rPr>
-        <w:t>-Guldberg and Bruno 2010), oxygen availability (</w:t>
-      </w:r>
-      <w:proofErr w:type="spellStart"/>
-      <w:r>
-        <w:rPr>
-          <w:rFonts w:ascii="Times New Roman" w:hAnsi="Times New Roman" w:cs="Times New Roman"/>
-          <w:bCs/>
-          <w:lang w:val="en-US"/>
-        </w:rPr>
-        <w:t>Brietberg</w:t>
-      </w:r>
-      <w:proofErr w:type="spellEnd"/>
-      <w:r>
-        <w:rPr>
-          <w:rFonts w:ascii="Times New Roman" w:hAnsi="Times New Roman" w:cs="Times New Roman"/>
-          <w:bCs/>
-          <w:lang w:val="en-US"/>
-        </w:rPr>
-        <w:t xml:space="preserve"> et al. 2018), and climatic regimes such as El Niño Southern Oscillation (ENSO) (</w:t>
-      </w:r>
-      <w:proofErr w:type="spellStart"/>
-      <w:r>
-        <w:rPr>
-          <w:rFonts w:ascii="Times New Roman" w:hAnsi="Times New Roman" w:cs="Times New Roman"/>
-          <w:bCs/>
-          <w:lang w:val="en-US"/>
-        </w:rPr>
-        <w:t>Vecchi</w:t>
-      </w:r>
-      <w:proofErr w:type="spellEnd"/>
-      <w:r>
-        <w:rPr>
-          <w:rFonts w:ascii="Times New Roman" w:hAnsi="Times New Roman" w:cs="Times New Roman"/>
-          <w:bCs/>
-          <w:lang w:val="en-US"/>
-        </w:rPr>
-        <w:t xml:space="preserve"> and Wittenberg 2010) alter nutrient availability and cycling, and thus, the ecological structure of marine systems.</w:t>
+        <w:tab/>
+      </w:r>
+      <w:r>
+        <w:rPr>
+          <w:rFonts w:ascii="Times New Roman" w:hAnsi="Times New Roman" w:cs="Times New Roman"/>
+          <w:bCs/>
+          <w:lang w:val="en-US"/>
+        </w:rPr>
+        <w:t xml:space="preserve">Reconstructing time series </w:t>
+      </w:r>
+      <w:r>
+        <w:rPr>
+          <w:rFonts w:ascii="Times New Roman" w:hAnsi="Times New Roman" w:cs="Times New Roman"/>
+          <w:bCs/>
+          <w:lang w:val="en-US"/>
+        </w:rPr>
+        <w:t xml:space="preserve">of indicators of ecosystem interactions </w:t>
+      </w:r>
+      <w:r>
+        <w:rPr>
+          <w:rFonts w:ascii="Times New Roman" w:hAnsi="Times New Roman" w:cs="Times New Roman"/>
+          <w:bCs/>
+          <w:lang w:val="en-US"/>
+        </w:rPr>
+        <w:t xml:space="preserve">is important to understand how ecosystems have responded to environmental variability in the past and ultimately interpret potential food web responses to </w:t>
+      </w:r>
+      <w:r>
+        <w:rPr>
+          <w:rFonts w:ascii="Times New Roman" w:hAnsi="Times New Roman" w:cs="Times New Roman"/>
+          <w:bCs/>
+          <w:lang w:val="en-US"/>
+        </w:rPr>
+        <w:t xml:space="preserve">environmental </w:t>
+      </w:r>
+      <w:r>
+        <w:rPr>
+          <w:rFonts w:ascii="Times New Roman" w:hAnsi="Times New Roman" w:cs="Times New Roman"/>
+          <w:bCs/>
+          <w:lang w:val="en-US"/>
+        </w:rPr>
+        <w:t>conditions in the future; such datasets are distinctly lacking.</w:t>
+      </w:r>
+      <w:r>
+        <w:rPr>
+          <w:rFonts w:ascii="Times New Roman" w:hAnsi="Times New Roman" w:cs="Times New Roman"/>
+          <w:lang w:val="en-US"/>
+        </w:rPr>
+        <w:t xml:space="preserve"> </w:t>
+      </w:r>
+      <w:r>
+        <w:rPr>
+          <w:rFonts w:ascii="Times New Roman" w:hAnsi="Times New Roman" w:cs="Times New Roman"/>
+          <w:bCs/>
+          <w:color w:val="222222"/>
+          <w:lang w:val="en-US"/>
+        </w:rPr>
+        <w:t xml:space="preserve">Modern chemical analyses, such as compound specific stable isotope analysis (CSIA) of inorganic nitrogen sources or amino acids, have potential to improve our understanding of </w:t>
+      </w:r>
+      <w:r>
+        <w:rPr>
+          <w:rFonts w:ascii="Times New Roman" w:hAnsi="Times New Roman" w:cs="Times New Roman"/>
+          <w:bCs/>
+          <w:color w:val="222222"/>
+          <w:lang w:val="en-US"/>
+        </w:rPr>
+        <w:t>food web</w:t>
+      </w:r>
+      <w:r>
+        <w:rPr>
+          <w:rFonts w:ascii="Times New Roman" w:hAnsi="Times New Roman" w:cs="Times New Roman"/>
+          <w:bCs/>
+          <w:color w:val="222222"/>
+          <w:lang w:val="en-US"/>
+        </w:rPr>
+        <w:t xml:space="preserve"> interactions by 1) extending time series through retrospective analyses 2) </w:t>
+      </w:r>
+      <w:r>
+        <w:rPr>
+          <w:rFonts w:ascii="Times New Roman" w:hAnsi="Times New Roman" w:cs="Times New Roman"/>
+          <w:bCs/>
+          <w:color w:val="222222"/>
+          <w:lang w:val="en-US"/>
+        </w:rPr>
+        <w:t>identifying</w:t>
+      </w:r>
+      <w:r>
+        <w:rPr>
+          <w:rFonts w:ascii="Times New Roman" w:hAnsi="Times New Roman" w:cs="Times New Roman"/>
+          <w:bCs/>
+          <w:color w:val="222222"/>
+          <w:lang w:val="en-US"/>
+        </w:rPr>
+        <w:t xml:space="preserve"> environmental forcing of the entire food web when measured in predators</w:t>
+      </w:r>
+      <w:r>
+        <w:rPr>
+          <w:rFonts w:ascii="Times New Roman" w:hAnsi="Times New Roman" w:cs="Times New Roman"/>
+          <w:bCs/>
+          <w:color w:val="222222"/>
+          <w:lang w:val="en-US"/>
+        </w:rPr>
+        <w:t xml:space="preserve"> and 3) </w:t>
+      </w:r>
+      <w:r>
+        <w:rPr>
+          <w:rFonts w:ascii="Times New Roman" w:hAnsi="Times New Roman" w:cs="Times New Roman"/>
+          <w:bCs/>
+          <w:color w:val="222222"/>
+          <w:lang w:val="en-US"/>
+        </w:rPr>
+        <w:t>informing biologically relevant mechanisms of interactions</w:t>
+      </w:r>
+      <w:r>
+        <w:rPr>
+          <w:rFonts w:ascii="Times New Roman" w:hAnsi="Times New Roman" w:cs="Times New Roman"/>
+          <w:bCs/>
+          <w:color w:val="222222"/>
+          <w:lang w:val="en-US"/>
+        </w:rPr>
+        <w:t>,</w:t>
+      </w:r>
+      <w:r>
+        <w:rPr>
+          <w:rFonts w:ascii="Times New Roman" w:hAnsi="Times New Roman" w:cs="Times New Roman"/>
+          <w:bCs/>
+          <w:color w:val="222222"/>
+          <w:lang w:val="en-US"/>
+        </w:rPr>
+        <w:t xml:space="preserve"> a former limitation of many ecosystem interaction studies. Stable isotopic signature of nitrogen is usually applied through bulk analyses, meaning the </w:t>
+      </w:r>
+      <w:r>
+        <w:rPr>
+          <w:rFonts w:ascii="Times New Roman" w:hAnsi="Times New Roman" w:cs="Times New Roman"/>
+          <w:bCs/>
+          <w:color w:val="222222"/>
+          <w:vertAlign w:val="superscript"/>
+          <w:lang w:val="en-US"/>
+        </w:rPr>
+        <w:t>15</w:t>
+      </w:r>
+      <w:r>
+        <w:rPr>
+          <w:rFonts w:ascii="Times New Roman" w:hAnsi="Times New Roman" w:cs="Times New Roman"/>
+          <w:bCs/>
+          <w:color w:val="222222"/>
+          <w:lang w:val="en-US"/>
+        </w:rPr>
+        <w:t>N/</w:t>
+      </w:r>
+      <w:r>
+        <w:rPr>
+          <w:rFonts w:ascii="Times New Roman" w:hAnsi="Times New Roman" w:cs="Times New Roman"/>
+          <w:bCs/>
+          <w:color w:val="222222"/>
+          <w:vertAlign w:val="superscript"/>
+          <w:lang w:val="en-US"/>
+        </w:rPr>
+        <w:t>14</w:t>
+      </w:r>
+      <w:r>
+        <w:rPr>
+          <w:rFonts w:ascii="Times New Roman" w:hAnsi="Times New Roman" w:cs="Times New Roman"/>
+          <w:bCs/>
+          <w:color w:val="222222"/>
+          <w:lang w:val="en-US"/>
+        </w:rPr>
+        <w:t xml:space="preserve">N ratio of nitrogen is a weighted average of all nitrogen present. In soil samples this typically means </w:t>
+      </w:r>
+      <w:r>
+        <w:rPr>
+          <w:rFonts w:ascii="Times New Roman" w:hAnsi="Times New Roman" w:cs="Times New Roman"/>
+          <w:bCs/>
+          <w:color w:val="222222"/>
+          <w:vertAlign w:val="superscript"/>
+          <w:lang w:val="en-US"/>
+        </w:rPr>
+        <w:t>15</w:t>
+      </w:r>
+      <w:r>
+        <w:rPr>
+          <w:rFonts w:ascii="Times New Roman" w:hAnsi="Times New Roman" w:cs="Times New Roman"/>
+          <w:bCs/>
+          <w:color w:val="222222"/>
+          <w:lang w:val="en-US"/>
+        </w:rPr>
+        <w:t>N/</w:t>
+      </w:r>
+      <w:r>
+        <w:rPr>
+          <w:rFonts w:ascii="Times New Roman" w:hAnsi="Times New Roman" w:cs="Times New Roman"/>
+          <w:bCs/>
+          <w:color w:val="222222"/>
+          <w:vertAlign w:val="superscript"/>
+          <w:lang w:val="en-US"/>
+        </w:rPr>
+        <w:t>14</w:t>
+      </w:r>
+      <w:r>
+        <w:rPr>
+          <w:rFonts w:ascii="Times New Roman" w:hAnsi="Times New Roman" w:cs="Times New Roman"/>
+          <w:bCs/>
+          <w:color w:val="222222"/>
+          <w:lang w:val="en-US"/>
+        </w:rPr>
+        <w:t xml:space="preserve">N includes both organic and inorganic form and in tissue samples bulk </w:t>
+      </w:r>
+      <w:r>
+        <w:rPr>
+          <w:rFonts w:ascii="Times New Roman" w:hAnsi="Times New Roman" w:cs="Times New Roman"/>
+          <w:bCs/>
+          <w:color w:val="222222"/>
+          <w:vertAlign w:val="superscript"/>
+          <w:lang w:val="en-US"/>
+        </w:rPr>
+        <w:t>15</w:t>
+      </w:r>
+      <w:r>
+        <w:rPr>
+          <w:rFonts w:ascii="Times New Roman" w:hAnsi="Times New Roman" w:cs="Times New Roman"/>
+          <w:bCs/>
+          <w:color w:val="222222"/>
+          <w:lang w:val="en-US"/>
+        </w:rPr>
+        <w:t>N/</w:t>
+      </w:r>
+      <w:r>
+        <w:rPr>
+          <w:rFonts w:ascii="Times New Roman" w:hAnsi="Times New Roman" w:cs="Times New Roman"/>
+          <w:bCs/>
+          <w:color w:val="222222"/>
+          <w:vertAlign w:val="superscript"/>
+          <w:lang w:val="en-US"/>
+        </w:rPr>
+        <w:t>14</w:t>
+      </w:r>
+      <w:r>
+        <w:rPr>
+          <w:rFonts w:ascii="Times New Roman" w:hAnsi="Times New Roman" w:cs="Times New Roman"/>
+          <w:bCs/>
+          <w:color w:val="222222"/>
+          <w:lang w:val="en-US"/>
+        </w:rPr>
+        <w:t xml:space="preserve">N measurements are a weighted average of the concentrations of all amino acids present in protein. The </w:t>
+      </w:r>
+      <w:r>
+        <w:rPr>
+          <w:rFonts w:ascii="Times New Roman" w:hAnsi="Times New Roman" w:cs="Times New Roman"/>
+          <w:bCs/>
+          <w:color w:val="222222"/>
+          <w:vertAlign w:val="superscript"/>
+          <w:lang w:val="en-US"/>
+        </w:rPr>
+        <w:t>15</w:t>
+      </w:r>
+      <w:r>
+        <w:rPr>
+          <w:rFonts w:ascii="Times New Roman" w:hAnsi="Times New Roman" w:cs="Times New Roman"/>
+          <w:bCs/>
+          <w:color w:val="222222"/>
+          <w:lang w:val="en-US"/>
+        </w:rPr>
+        <w:t>N/</w:t>
+      </w:r>
+      <w:r>
+        <w:rPr>
+          <w:rFonts w:ascii="Times New Roman" w:hAnsi="Times New Roman" w:cs="Times New Roman"/>
+          <w:bCs/>
+          <w:color w:val="222222"/>
+          <w:vertAlign w:val="superscript"/>
+          <w:lang w:val="en-US"/>
+        </w:rPr>
+        <w:t>14</w:t>
+      </w:r>
+      <w:r>
+        <w:rPr>
+          <w:rFonts w:ascii="Times New Roman" w:hAnsi="Times New Roman" w:cs="Times New Roman"/>
+          <w:bCs/>
+          <w:color w:val="222222"/>
+          <w:lang w:val="en-US"/>
+        </w:rPr>
+        <w:t>N of an individual compound however represents the kinetic and diffusive fractionation factors exerted on that compound through chemical conversions, typically from biogeochemical or physiological processes. Thus, isotopes can provide a useful link between biogeochemical reactions that regulate nutrient availability and</w:t>
+      </w:r>
+      <w:r>
+        <w:rPr>
+          <w:rFonts w:ascii="Times New Roman" w:hAnsi="Times New Roman" w:cs="Times New Roman"/>
+          <w:bCs/>
+          <w:color w:val="222222"/>
+          <w:lang w:val="en-US"/>
+        </w:rPr>
+        <w:t xml:space="preserve"> </w:t>
+      </w:r>
+      <w:r>
+        <w:rPr>
+          <w:rFonts w:ascii="Times New Roman" w:hAnsi="Times New Roman" w:cs="Times New Roman"/>
+          <w:bCs/>
+          <w:color w:val="222222"/>
+          <w:lang w:val="en-US"/>
+        </w:rPr>
+        <w:lastRenderedPageBreak/>
+        <w:t>primary production</w:t>
+      </w:r>
+      <w:r>
+        <w:rPr>
+          <w:rFonts w:ascii="Times New Roman" w:hAnsi="Times New Roman" w:cs="Times New Roman"/>
+          <w:bCs/>
+          <w:color w:val="222222"/>
+          <w:lang w:val="en-US"/>
+        </w:rPr>
+        <w:t>, and ecological responses, without being confounded by nitrogen containing compounds</w:t>
+      </w:r>
+      <w:r>
+        <w:rPr>
+          <w:rFonts w:ascii="Times New Roman" w:hAnsi="Times New Roman" w:cs="Times New Roman"/>
+          <w:bCs/>
+          <w:color w:val="222222"/>
+          <w:lang w:val="en-US"/>
+        </w:rPr>
+        <w:t xml:space="preserve"> that are not utilized by an ecosystem</w:t>
+      </w:r>
+      <w:r>
+        <w:rPr>
+          <w:rFonts w:ascii="Times New Roman" w:hAnsi="Times New Roman" w:cs="Times New Roman"/>
+          <w:bCs/>
+          <w:color w:val="222222"/>
+          <w:lang w:val="en-US"/>
+        </w:rPr>
+        <w:t xml:space="preserve">. </w:t>
+      </w:r>
+    </w:p>
+    <w:p>
+      <w:pPr>
+        <w:spacing w:line="480" w:lineRule="auto"/>
+        <w:rPr>
+          <w:rFonts w:ascii="Times New Roman" w:hAnsi="Times New Roman" w:cs="Times New Roman"/>
+          <w:bCs/>
+          <w:lang w:val="en-US"/>
+        </w:rPr>
+      </w:pPr>
+      <w:r>
+        <w:rPr>
+          <w:rFonts w:ascii="Times New Roman" w:hAnsi="Times New Roman" w:cs="Times New Roman"/>
+          <w:bCs/>
+          <w:lang w:val="en-US"/>
+        </w:rPr>
+        <w:tab/>
+      </w:r>
+      <w:r>
+        <w:rPr>
+          <w:rFonts w:ascii="Times New Roman" w:hAnsi="Times New Roman" w:cs="Times New Roman"/>
+          <w:bCs/>
+          <w:lang w:val="en-US"/>
+        </w:rPr>
+        <w:t xml:space="preserve">Here we aim to </w:t>
+      </w:r>
+      <w:r>
+        <w:rPr>
+          <w:rFonts w:ascii="Times New Roman" w:hAnsi="Times New Roman" w:cs="Times New Roman"/>
+          <w:bCs/>
+          <w:lang w:val="en-US"/>
+        </w:rPr>
+        <w:t>reconstruct historical food web interactions</w:t>
+      </w:r>
+      <w:r>
+        <w:rPr>
+          <w:rFonts w:ascii="Times New Roman" w:hAnsi="Times New Roman" w:cs="Times New Roman"/>
+          <w:bCs/>
+          <w:lang w:val="en-US"/>
+        </w:rPr>
+        <w:t xml:space="preserve"> </w:t>
+      </w:r>
+      <w:r>
+        <w:rPr>
+          <w:rFonts w:ascii="Times New Roman" w:hAnsi="Times New Roman" w:cs="Times New Roman"/>
+          <w:bCs/>
+          <w:lang w:val="en-US"/>
+        </w:rPr>
+        <w:t>using</w:t>
+      </w:r>
+      <w:r>
+        <w:rPr>
+          <w:rFonts w:ascii="Times New Roman" w:hAnsi="Times New Roman" w:cs="Times New Roman"/>
+          <w:bCs/>
+          <w:lang w:val="en-US"/>
+        </w:rPr>
+        <w:t xml:space="preserve"> </w:t>
+      </w:r>
+      <w:r>
+        <w:rPr>
+          <w:rFonts w:ascii="Times New Roman" w:hAnsi="Times New Roman" w:cs="Times New Roman"/>
+          <w:bCs/>
+          <w:lang w:val="en-US"/>
+        </w:rPr>
+        <w:t>stable isotopes as chemical tracers</w:t>
+      </w:r>
+      <w:r>
+        <w:rPr>
+          <w:rFonts w:ascii="Times New Roman" w:hAnsi="Times New Roman" w:cs="Times New Roman"/>
+          <w:bCs/>
+          <w:lang w:val="en-US"/>
+        </w:rPr>
+        <w:t xml:space="preserve"> to:</w:t>
       </w:r>
     </w:p>
     <w:p>
@@ -281,27 +889,78 @@
         <w:pStyle w:val="ListParagraph"/>
         <w:numPr>
           <w:ilvl w:val="0"/>
-          <w:numId w:val="1"/>
+          <w:numId w:val="2"/>
         </w:numPr>
         <w:spacing w:line="480" w:lineRule="auto"/>
         <w:rPr>
           <w:rFonts w:ascii="Times New Roman" w:hAnsi="Times New Roman" w:cs="Times New Roman"/>
-          <w:lang w:val="en-US"/>
-        </w:rPr>
-      </w:pPr>
-      <w:r>
-        <w:rPr>
-          <w:rFonts w:ascii="Times New Roman" w:hAnsi="Times New Roman" w:cs="Times New Roman"/>
-          <w:lang w:val="en-US"/>
-        </w:rPr>
-        <w:t>The world has had a ton of environmental change in the past century</w:t>
-      </w:r>
-      <w:r>
-        <w:rPr>
-          <w:rFonts w:ascii="Times New Roman" w:hAnsi="Times New Roman" w:cs="Times New Roman"/>
-          <w:lang w:val="en-US"/>
-        </w:rPr>
-        <w:t>, this change is impacting ecosystems</w:t>
+          <w:bCs/>
+          <w:lang w:val="en-US"/>
+        </w:rPr>
+      </w:pPr>
+      <w:r>
+        <w:rPr>
+          <w:rFonts w:ascii="Times New Roman" w:hAnsi="Times New Roman" w:cs="Times New Roman"/>
+          <w:bCs/>
+          <w:lang w:val="en-US"/>
+        </w:rPr>
+        <w:t>Identify</w:t>
+      </w:r>
+      <w:r>
+        <w:rPr>
+          <w:rFonts w:ascii="Times New Roman" w:hAnsi="Times New Roman" w:cs="Times New Roman"/>
+          <w:bCs/>
+          <w:lang w:val="en-US"/>
+        </w:rPr>
+        <w:t xml:space="preserve"> </w:t>
+      </w:r>
+      <w:r>
+        <w:rPr>
+          <w:rFonts w:ascii="Times New Roman" w:hAnsi="Times New Roman" w:cs="Times New Roman"/>
+          <w:bCs/>
+          <w:lang w:val="en-US"/>
+        </w:rPr>
+        <w:t xml:space="preserve">how </w:t>
+      </w:r>
+      <w:r>
+        <w:rPr>
+          <w:rFonts w:ascii="Times New Roman" w:hAnsi="Times New Roman" w:cs="Times New Roman"/>
+          <w:bCs/>
+          <w:lang w:val="en-US"/>
+        </w:rPr>
+        <w:t xml:space="preserve">long-term </w:t>
+      </w:r>
+      <w:r>
+        <w:rPr>
+          <w:rFonts w:ascii="Times New Roman" w:hAnsi="Times New Roman" w:cs="Times New Roman"/>
+          <w:bCs/>
+          <w:lang w:val="en-US"/>
+        </w:rPr>
+        <w:t xml:space="preserve">(20-years) </w:t>
+      </w:r>
+      <w:r>
+        <w:rPr>
+          <w:rFonts w:ascii="Times New Roman" w:hAnsi="Times New Roman" w:cs="Times New Roman"/>
+          <w:bCs/>
+          <w:lang w:val="en-US"/>
+        </w:rPr>
+        <w:t xml:space="preserve">changes in salmon abundance impact </w:t>
+      </w:r>
+      <w:r>
+        <w:rPr>
+          <w:rFonts w:ascii="Times New Roman" w:hAnsi="Times New Roman" w:cs="Times New Roman"/>
+          <w:bCs/>
+          <w:lang w:val="en-US"/>
+        </w:rPr>
+        <w:t xml:space="preserve">nitrogen </w:t>
+      </w:r>
+      <w:r>
+        <w:rPr>
+          <w:rFonts w:ascii="Times New Roman" w:hAnsi="Times New Roman" w:cs="Times New Roman"/>
+          <w:bCs/>
+          <w:lang w:val="en-US"/>
+        </w:rPr>
+        <w:t>dynamics in riparian soils.</w:t>
       </w:r>
     </w:p>
     <w:p>
@@ -309,20 +968,100 @@
         <w:pStyle w:val="ListParagraph"/>
         <w:numPr>
           <w:ilvl w:val="0"/>
-          <w:numId w:val="1"/>
+          <w:numId w:val="2"/>
         </w:numPr>
         <w:spacing w:line="480" w:lineRule="auto"/>
         <w:rPr>
           <w:rFonts w:ascii="Times New Roman" w:hAnsi="Times New Roman" w:cs="Times New Roman"/>
-          <w:lang w:val="en-US"/>
-        </w:rPr>
-      </w:pPr>
-      <w:r>
-        <w:rPr>
-          <w:rFonts w:ascii="Times New Roman" w:hAnsi="Times New Roman" w:cs="Times New Roman"/>
-          <w:lang w:val="en-US"/>
-        </w:rPr>
-        <w:t>Our frame of reference of time determines our ability to identify change</w:t>
+          <w:bCs/>
+          <w:lang w:val="en-US"/>
+        </w:rPr>
+      </w:pPr>
+      <w:r>
+        <w:rPr>
+          <w:rFonts w:ascii="Times New Roman" w:hAnsi="Times New Roman" w:cs="Times New Roman"/>
+          <w:bCs/>
+          <w:lang w:val="en-US"/>
+        </w:rPr>
+        <w:t>Understand the how ocean condition alters food web-assimilated nitrogen resources and primary production in the northeast Pacific</w:t>
+      </w:r>
+    </w:p>
+    <w:p>
+      <w:pPr>
+        <w:pStyle w:val="ListParagraph"/>
+        <w:numPr>
+          <w:ilvl w:val="0"/>
+          <w:numId w:val="2"/>
+        </w:numPr>
+        <w:spacing w:line="480" w:lineRule="auto"/>
+        <w:rPr>
+          <w:rFonts w:ascii="Times New Roman" w:hAnsi="Times New Roman" w:cs="Times New Roman"/>
+          <w:bCs/>
+          <w:lang w:val="en-US"/>
+        </w:rPr>
+      </w:pPr>
+      <w:r>
+        <w:rPr>
+          <w:rFonts w:ascii="Times New Roman" w:hAnsi="Times New Roman" w:cs="Times New Roman"/>
+          <w:bCs/>
+          <w:lang w:val="en-US"/>
+        </w:rPr>
+        <w:t xml:space="preserve">Identify dominant historical drivers of </w:t>
+      </w:r>
+      <w:r>
+        <w:rPr>
+          <w:rFonts w:ascii="Times New Roman" w:hAnsi="Times New Roman" w:cs="Times New Roman"/>
+          <w:bCs/>
+          <w:lang w:val="en-US"/>
+        </w:rPr>
+        <w:t>predator</w:t>
+      </w:r>
+      <w:r>
+        <w:rPr>
+          <w:rFonts w:ascii="Times New Roman" w:hAnsi="Times New Roman" w:cs="Times New Roman"/>
+          <w:bCs/>
+          <w:lang w:val="en-US"/>
+        </w:rPr>
+        <w:t xml:space="preserve"> foraging ecology</w:t>
+      </w:r>
+      <w:r>
+        <w:rPr>
+          <w:rFonts w:ascii="Times New Roman" w:hAnsi="Times New Roman" w:cs="Times New Roman"/>
+          <w:bCs/>
+          <w:lang w:val="en-US"/>
+        </w:rPr>
+        <w:t xml:space="preserve"> in the northeast Pacific</w:t>
+      </w:r>
+      <w:r>
+        <w:rPr>
+          <w:rFonts w:ascii="Times New Roman" w:hAnsi="Times New Roman" w:cs="Times New Roman"/>
+          <w:bCs/>
+          <w:lang w:val="en-US"/>
+        </w:rPr>
+        <w:t>, using trophic position as an indicator of major changes in foraging.</w:t>
+      </w:r>
+    </w:p>
+    <w:p>
+      <w:pPr>
+        <w:pStyle w:val="ListParagraph"/>
+        <w:numPr>
+          <w:ilvl w:val="0"/>
+          <w:numId w:val="2"/>
+        </w:numPr>
+        <w:spacing w:line="480" w:lineRule="auto"/>
+        <w:rPr>
+          <w:rFonts w:ascii="Times New Roman" w:hAnsi="Times New Roman" w:cs="Times New Roman"/>
+          <w:bCs/>
+          <w:lang w:val="en-US"/>
+        </w:rPr>
+      </w:pPr>
+      <w:r>
+        <w:rPr>
+          <w:rFonts w:ascii="Times New Roman" w:hAnsi="Times New Roman" w:cs="Times New Roman"/>
+          <w:bCs/>
+          <w:lang w:val="en-US"/>
+        </w:rPr>
+        <w:t xml:space="preserve">Establish a framework to improve trophic position estimation of bulk and compound-specific stable isotope analysis for historical and contemporary studies. </w:t>
       </w:r>
     </w:p>
     <w:p>
@@ -335,71 +1074,6 @@
           <w:lang w:val="en-US"/>
         </w:rPr>
       </w:pPr>
-      <w:r>
-        <w:rPr>
-          <w:rFonts w:ascii="Times New Roman" w:hAnsi="Times New Roman" w:cs="Times New Roman"/>
-          <w:lang w:val="en-US"/>
-        </w:rPr>
-        <w:lastRenderedPageBreak/>
-        <w:t>Long-term data is important for understanding climate change</w:t>
-      </w:r>
-    </w:p>
-    <w:p>
-      <w:pPr>
-        <w:pStyle w:val="ListParagraph"/>
-        <w:spacing w:line="480" w:lineRule="auto"/>
-        <w:ind w:left="777"/>
-        <w:rPr>
-          <w:rFonts w:ascii="Times New Roman" w:hAnsi="Times New Roman" w:cs="Times New Roman"/>
-          <w:lang w:val="en-US"/>
-        </w:rPr>
-      </w:pPr>
-      <w:r>
-        <w:rPr>
-          <w:rFonts w:ascii="Times New Roman" w:hAnsi="Times New Roman" w:cs="Times New Roman"/>
-          <w:lang w:val="en-US"/>
-        </w:rPr>
-        <w:t>Time frame shapes view of the world and decisions and management</w:t>
-      </w:r>
-    </w:p>
-    <w:p>
-      <w:pPr>
-        <w:pStyle w:val="ListParagraph"/>
-        <w:numPr>
-          <w:ilvl w:val="0"/>
-          <w:numId w:val="1"/>
-        </w:numPr>
-        <w:spacing w:line="480" w:lineRule="auto"/>
-        <w:rPr>
-          <w:rFonts w:ascii="Times New Roman" w:hAnsi="Times New Roman" w:cs="Times New Roman"/>
-          <w:lang w:val="en-US"/>
-        </w:rPr>
-      </w:pPr>
-      <w:r>
-        <w:rPr>
-          <w:rFonts w:ascii="Times New Roman" w:hAnsi="Times New Roman" w:cs="Times New Roman"/>
-          <w:lang w:val="en-US"/>
-        </w:rPr>
-        <w:t>Measuring interactions on long time scales is particularly challenging</w:t>
-      </w:r>
-    </w:p>
-    <w:p>
-      <w:pPr>
-        <w:pStyle w:val="ListParagraph"/>
-        <w:spacing w:line="480" w:lineRule="auto"/>
-        <w:ind w:left="777"/>
-        <w:rPr>
-          <w:rFonts w:ascii="Times New Roman" w:hAnsi="Times New Roman" w:cs="Times New Roman"/>
-          <w:lang w:val="en-US"/>
-        </w:rPr>
-      </w:pPr>
-      <w:r>
-        <w:rPr>
-          <w:rFonts w:ascii="Times New Roman" w:hAnsi="Times New Roman" w:cs="Times New Roman"/>
-          <w:lang w:val="en-US"/>
-        </w:rPr>
-        <w:t>Chemical tracers can aid in this</w:t>
-      </w:r>
     </w:p>
     <w:sectPr>
       <w:pgSz w:w="12240" w:h="15840"/>
@@ -526,8 +1200,97 @@
       </w:rPr>
     </w:lvl>
   </w:abstractNum>
+  <w:abstractNum w:abstractNumId="1" w15:restartNumberingAfterBreak="0">
+    <w:nsid w:val="7AD3502B"/>
+    <w:multiLevelType w:val="hybridMultilevel"/>
+    <w:tmpl w:val="A6083574"/>
+    <w:lvl w:ilvl="0" w:tplc="0409000F">
+      <w:start w:val="1"/>
+      <w:numFmt w:val="decimal"/>
+      <w:lvlText w:val="%1."/>
+      <w:lvlJc w:val="left"/>
+      <w:pPr>
+        <w:ind w:left="720" w:hanging="360"/>
+      </w:pPr>
+    </w:lvl>
+    <w:lvl w:ilvl="1" w:tplc="04090019" w:tentative="1">
+      <w:start w:val="1"/>
+      <w:numFmt w:val="lowerLetter"/>
+      <w:lvlText w:val="%2."/>
+      <w:lvlJc w:val="left"/>
+      <w:pPr>
+        <w:ind w:left="1440" w:hanging="360"/>
+      </w:pPr>
+    </w:lvl>
+    <w:lvl w:ilvl="2" w:tplc="0409001B" w:tentative="1">
+      <w:start w:val="1"/>
+      <w:numFmt w:val="lowerRoman"/>
+      <w:lvlText w:val="%3."/>
+      <w:lvlJc w:val="right"/>
+      <w:pPr>
+        <w:ind w:left="2160" w:hanging="180"/>
+      </w:pPr>
+    </w:lvl>
+    <w:lvl w:ilvl="3" w:tplc="0409000F" w:tentative="1">
+      <w:start w:val="1"/>
+      <w:numFmt w:val="decimal"/>
+      <w:lvlText w:val="%4."/>
+      <w:lvlJc w:val="left"/>
+      <w:pPr>
+        <w:ind w:left="2880" w:hanging="360"/>
+      </w:pPr>
+    </w:lvl>
+    <w:lvl w:ilvl="4" w:tplc="04090019" w:tentative="1">
+      <w:start w:val="1"/>
+      <w:numFmt w:val="lowerLetter"/>
+      <w:lvlText w:val="%5."/>
+      <w:lvlJc w:val="left"/>
+      <w:pPr>
+        <w:ind w:left="3600" w:hanging="360"/>
+      </w:pPr>
+    </w:lvl>
+    <w:lvl w:ilvl="5" w:tplc="0409001B" w:tentative="1">
+      <w:start w:val="1"/>
+      <w:numFmt w:val="lowerRoman"/>
+      <w:lvlText w:val="%6."/>
+      <w:lvlJc w:val="right"/>
+      <w:pPr>
+        <w:ind w:left="4320" w:hanging="180"/>
+      </w:pPr>
+    </w:lvl>
+    <w:lvl w:ilvl="6" w:tplc="0409000F" w:tentative="1">
+      <w:start w:val="1"/>
+      <w:numFmt w:val="decimal"/>
+      <w:lvlText w:val="%7."/>
+      <w:lvlJc w:val="left"/>
+      <w:pPr>
+        <w:ind w:left="5040" w:hanging="360"/>
+      </w:pPr>
+    </w:lvl>
+    <w:lvl w:ilvl="7" w:tplc="04090019" w:tentative="1">
+      <w:start w:val="1"/>
+      <w:numFmt w:val="lowerLetter"/>
+      <w:lvlText w:val="%8."/>
+      <w:lvlJc w:val="left"/>
+      <w:pPr>
+        <w:ind w:left="5760" w:hanging="360"/>
+      </w:pPr>
+    </w:lvl>
+    <w:lvl w:ilvl="8" w:tplc="0409001B" w:tentative="1">
+      <w:start w:val="1"/>
+      <w:numFmt w:val="lowerRoman"/>
+      <w:lvlText w:val="%9."/>
+      <w:lvlJc w:val="right"/>
+      <w:pPr>
+        <w:ind w:left="6480" w:hanging="180"/>
+      </w:pPr>
+    </w:lvl>
+  </w:abstractNum>
   <w:num w:numId="1">
     <w:abstractNumId w:val="0"/>
+  </w:num>
+  <w:num w:numId="2">
+    <w:abstractNumId w:val="1"/>
   </w:num>
 </w:numbering>
 </file>
@@ -932,7 +1695,6 @@
   <w:style w:type="character" w:default="1" w:styleId="DefaultParagraphFont">
     <w:name w:val="Default Paragraph Font"/>
     <w:uiPriority w:val="1"/>
-    <w:semiHidden/>
     <w:unhideWhenUsed/>
   </w:style>
   <w:style w:type="table" w:default="1" w:styleId="TableNormal">
@@ -966,6 +1728,18 @@
       <w:ind w:left="720"/>
       <w:contextualSpacing/>
     </w:pPr>
+  </w:style>
+  <w:style w:type="character" w:styleId="CommentReference">
+    <w:name w:val="annotation reference"/>
+    <w:basedOn w:val="DefaultParagraphFont"/>
+    <w:uiPriority w:val="99"/>
+    <w:semiHidden/>
+    <w:unhideWhenUsed/>
+    <w:rsid w:val="00845612"/>
+    <w:rPr>
+      <w:sz w:val="16"/>
+      <w:szCs w:val="16"/>
+    </w:rPr>
   </w:style>
 </w:styles>
 </file>

</xml_diff>

<commit_message>
Final edits for committee
</commit_message>
<xml_diff>
--- a/Dissertation Chapters/Introduction.docx
+++ b/Dissertation Chapters/Introduction.docx
@@ -1,6 +1,6 @@
 
 <file path=word/document.xml><?xml version="1.0" encoding="utf-8"?>
-<w:document xmlns:wpc="http://schemas.microsoft.com/office/word/2010/wordprocessingCanvas" xmlns:cx="http://schemas.microsoft.com/office/drawing/2014/chartex" xmlns:cx1="http://schemas.microsoft.com/office/drawing/2015/9/8/chartex" xmlns:cx2="http://schemas.microsoft.com/office/drawing/2015/10/21/chartex" xmlns:cx3="http://schemas.microsoft.com/office/drawing/2016/5/9/chartex" xmlns:cx4="http://schemas.microsoft.com/office/drawing/2016/5/10/chartex" xmlns:cx5="http://schemas.microsoft.com/office/drawing/2016/5/11/chartex" xmlns:cx6="http://schemas.microsoft.com/office/drawing/2016/5/12/chartex" xmlns:cx7="http://schemas.microsoft.com/office/drawing/2016/5/13/chartex" xmlns:cx8="http://schemas.microsoft.com/office/drawing/2016/5/14/chartex" xmlns:mc="http://schemas.openxmlformats.org/markup-compatibility/2006" xmlns:aink="http://schemas.microsoft.com/office/drawing/2016/ink" xmlns:am3d="http://schemas.microsoft.com/office/drawing/2017/model3d" xmlns:o="urn:schemas-microsoft-com:office:office" xmlns:r="http://schemas.openxmlformats.org/officeDocument/2006/relationships" xmlns:m="http://schemas.openxmlformats.org/officeDocument/2006/math" xmlns:v="urn:schemas-microsoft-com:vml" xmlns:wp14="http://schemas.microsoft.com/office/word/2010/wordprocessingDrawing" xmlns:wp="http://schemas.openxmlformats.org/drawingml/2006/wordprocessingDrawing" xmlns:w10="urn:schemas-microsoft-com:office:word" xmlns:w="http://schemas.openxmlformats.org/wordprocessingml/2006/main" xmlns:w14="http://schemas.microsoft.com/office/word/2010/wordml" xmlns:w15="http://schemas.microsoft.com/office/word/2012/wordml" xmlns:w16cid="http://schemas.microsoft.com/office/word/2016/wordml/cid" xmlns:w16se="http://schemas.microsoft.com/office/word/2015/wordml/symex" xmlns:wpg="http://schemas.microsoft.com/office/word/2010/wordprocessingGroup" xmlns:wpi="http://schemas.microsoft.com/office/word/2010/wordprocessingInk" xmlns:wne="http://schemas.microsoft.com/office/word/2006/wordml" xmlns:wps="http://schemas.microsoft.com/office/word/2010/wordprocessingShape" mc:Ignorable="w14 w15 w16se w16cid wp14">
+<w:document xmlns:wpc="http://schemas.microsoft.com/office/word/2010/wordprocessingCanvas" xmlns:cx="http://schemas.microsoft.com/office/drawing/2014/chartex" xmlns:cx1="http://schemas.microsoft.com/office/drawing/2015/9/8/chartex" xmlns:cx2="http://schemas.microsoft.com/office/drawing/2015/10/21/chartex" xmlns:cx3="http://schemas.microsoft.com/office/drawing/2016/5/9/chartex" xmlns:cx4="http://schemas.microsoft.com/office/drawing/2016/5/10/chartex" xmlns:cx5="http://schemas.microsoft.com/office/drawing/2016/5/11/chartex" xmlns:cx6="http://schemas.microsoft.com/office/drawing/2016/5/12/chartex" xmlns:cx7="http://schemas.microsoft.com/office/drawing/2016/5/13/chartex" xmlns:cx8="http://schemas.microsoft.com/office/drawing/2016/5/14/chartex" xmlns:mc="http://schemas.openxmlformats.org/markup-compatibility/2006" xmlns:aink="http://schemas.microsoft.com/office/drawing/2016/ink" xmlns:am3d="http://schemas.microsoft.com/office/drawing/2017/model3d" xmlns:o="urn:schemas-microsoft-com:office:office" xmlns:r="http://schemas.openxmlformats.org/officeDocument/2006/relationships" xmlns:m="http://schemas.openxmlformats.org/officeDocument/2006/math" xmlns:v="urn:schemas-microsoft-com:vml" xmlns:wp14="http://schemas.microsoft.com/office/word/2010/wordprocessingDrawing" xmlns:wp="http://schemas.openxmlformats.org/drawingml/2006/wordprocessingDrawing" xmlns:w10="urn:schemas-microsoft-com:office:word" xmlns:w="http://schemas.openxmlformats.org/wordprocessingml/2006/main" xmlns:w14="http://schemas.microsoft.com/office/word/2010/wordml" xmlns:w15="http://schemas.microsoft.com/office/word/2012/wordml" xmlns:w16cex="http://schemas.microsoft.com/office/word/2018/wordml/cex" xmlns:w16cid="http://schemas.microsoft.com/office/word/2016/wordml/cid" xmlns:w16="http://schemas.microsoft.com/office/word/2018/wordml" xmlns:w16sdtdh="http://schemas.microsoft.com/office/word/2020/wordml/sdtdatahash" xmlns:w16se="http://schemas.microsoft.com/office/word/2015/wordml/symex" xmlns:wpg="http://schemas.microsoft.com/office/word/2010/wordprocessingGroup" xmlns:wpi="http://schemas.microsoft.com/office/word/2010/wordprocessingInk" xmlns:wne="http://schemas.microsoft.com/office/word/2006/wordml" xmlns:wps="http://schemas.microsoft.com/office/word/2010/wordprocessingShape" mc:Ignorable="w14 w15 w16se w16cid w16 w16cex w16sdtdh wp14">
   <w:body>
     <w:p>
       <w:pPr>
@@ -72,7 +72,7 @@
           <w:bCs/>
           <w:lang w:val="en-US"/>
         </w:rPr>
-        <w:t xml:space="preserve"> influences abundance and interactions in both adjacent and non-adjacent trophic levels in many marine systems (Ware and Thomson 2005,</w:t>
+        <w:t xml:space="preserve"> influences abundance and interactions in both adjacent and non-adjacent trophic levels (Ware and Thomson 2005,</w:t>
       </w:r>
       <w:r>
         <w:rPr>
@@ -581,25 +581,7 @@
           <w:color w:val="000000" w:themeColor="text1"/>
           <w:lang w:val="en-US"/>
         </w:rPr>
-        <w:t>with long-term changes (</w:t>
-      </w:r>
-      <w:proofErr w:type="spellStart"/>
-      <w:r>
-        <w:rPr>
-          <w:rFonts w:ascii="Times New Roman" w:hAnsi="Times New Roman" w:cs="Times New Roman"/>
-          <w:color w:val="000000" w:themeColor="text1"/>
-          <w:lang w:val="en-US"/>
-        </w:rPr>
-        <w:t>Litzow</w:t>
-      </w:r>
-      <w:proofErr w:type="spellEnd"/>
-      <w:r>
-        <w:rPr>
-          <w:rFonts w:ascii="Times New Roman" w:hAnsi="Times New Roman" w:cs="Times New Roman"/>
-          <w:color w:val="000000" w:themeColor="text1"/>
-          <w:lang w:val="en-US"/>
-        </w:rPr>
-        <w:t xml:space="preserve"> and </w:t>
+        <w:t xml:space="preserve">with long-term changes (Litzow and </w:t>
       </w:r>
       <w:proofErr w:type="spellStart"/>
       <w:r>
@@ -853,7 +835,25 @@
           <w:color w:val="222222"/>
           <w:lang w:val="en-US"/>
         </w:rPr>
-        <w:t xml:space="preserve">Modern chemical analyses, such as compound specific stable isotope analysis (CSIA) of inorganic nitrogen sources or amino acids, have potential to improve our understanding of </w:t>
+        <w:t>Modern chemical analyses, such as compound</w:t>
+      </w:r>
+      <w:r>
+        <w:rPr>
+          <w:rFonts w:ascii="Times New Roman" w:hAnsi="Times New Roman" w:cs="Times New Roman"/>
+          <w:bCs/>
+          <w:color w:val="222222"/>
+          <w:lang w:val="en-US"/>
+        </w:rPr>
+        <w:t>-</w:t>
+      </w:r>
+      <w:r>
+        <w:rPr>
+          <w:rFonts w:ascii="Times New Roman" w:hAnsi="Times New Roman" w:cs="Times New Roman"/>
+          <w:bCs/>
+          <w:color w:val="222222"/>
+          <w:lang w:val="en-US"/>
+        </w:rPr>
+        <w:t xml:space="preserve">specific stable isotope analysis (CSIA) of inorganic nitrogen sources or amino acids, have potential to improve our understanding of </w:t>
       </w:r>
       <w:r>
         <w:rPr>
@@ -944,7 +944,25 @@
           <w:color w:val="222222"/>
           <w:lang w:val="en-US"/>
         </w:rPr>
-        <w:t>Analysis of nitrogen stable isotopes</w:t>
+        <w:t>Analys</w:t>
+      </w:r>
+      <w:r>
+        <w:rPr>
+          <w:rFonts w:ascii="Times New Roman" w:hAnsi="Times New Roman" w:cs="Times New Roman"/>
+          <w:bCs/>
+          <w:color w:val="222222"/>
+          <w:lang w:val="en-US"/>
+        </w:rPr>
+        <w:t>e</w:t>
+      </w:r>
+      <w:r>
+        <w:rPr>
+          <w:rFonts w:ascii="Times New Roman" w:hAnsi="Times New Roman" w:cs="Times New Roman"/>
+          <w:bCs/>
+          <w:color w:val="222222"/>
+          <w:lang w:val="en-US"/>
+        </w:rPr>
+        <w:t>s of nitrogen stable isotopes</w:t>
       </w:r>
       <w:r>
         <w:rPr>
@@ -1054,16 +1072,45 @@
           <w:color w:val="222222"/>
           <w:lang w:val="en-US"/>
         </w:rPr>
-        <w:t xml:space="preserve"> in a given sample</w:t>
-      </w:r>
-      <w:r>
-        <w:rPr>
-          <w:rFonts w:ascii="Times New Roman" w:hAnsi="Times New Roman" w:cs="Times New Roman"/>
-          <w:bCs/>
-          <w:color w:val="222222"/>
-          <w:lang w:val="en-US"/>
-        </w:rPr>
-        <w:t xml:space="preserve">. </w:t>
+        <w:t xml:space="preserve"> </w:t>
+      </w:r>
+      <w:proofErr w:type="gramStart"/>
+      <w:r>
+        <w:rPr>
+          <w:rFonts w:ascii="Times New Roman" w:hAnsi="Times New Roman" w:cs="Times New Roman"/>
+          <w:bCs/>
+          <w:color w:val="222222"/>
+          <w:lang w:val="en-US"/>
+        </w:rPr>
+        <w:t>in a given</w:t>
+      </w:r>
+      <w:proofErr w:type="gramEnd"/>
+      <w:r>
+        <w:rPr>
+          <w:rFonts w:ascii="Times New Roman" w:hAnsi="Times New Roman" w:cs="Times New Roman"/>
+          <w:bCs/>
+          <w:color w:val="222222"/>
+          <w:lang w:val="en-US"/>
+        </w:rPr>
+        <w:t xml:space="preserve"> sample</w:t>
+      </w:r>
+      <w:r>
+        <w:rPr>
+          <w:rFonts w:ascii="Times New Roman" w:hAnsi="Times New Roman" w:cs="Times New Roman"/>
+          <w:bCs/>
+          <w:color w:val="222222"/>
+          <w:lang w:val="en-US"/>
+        </w:rPr>
+        <w:t>.</w:t>
+      </w:r>
+      <w:r>
+        <w:rPr>
+          <w:rFonts w:ascii="Times New Roman" w:hAnsi="Times New Roman" w:cs="Times New Roman"/>
+          <w:bCs/>
+          <w:color w:val="222222"/>
+          <w:lang w:val="en-US"/>
+        </w:rPr>
+        <w:t xml:space="preserve"> </w:t>
       </w:r>
       <w:r>
         <w:rPr>
@@ -1081,6 +1128,125 @@
           <w:color w:val="222222"/>
           <w:lang w:val="en-US"/>
         </w:rPr>
+        <w:t xml:space="preserve"> tissue samples</w:t>
+      </w:r>
+      <w:r>
+        <w:rPr>
+          <w:rFonts w:ascii="Times New Roman" w:hAnsi="Times New Roman" w:cs="Times New Roman"/>
+          <w:bCs/>
+          <w:color w:val="222222"/>
+          <w:lang w:val="en-US"/>
+        </w:rPr>
+        <w:t>,</w:t>
+      </w:r>
+      <w:r>
+        <w:rPr>
+          <w:rFonts w:ascii="Times New Roman" w:hAnsi="Times New Roman" w:cs="Times New Roman"/>
+          <w:bCs/>
+          <w:color w:val="222222"/>
+          <w:lang w:val="en-US"/>
+        </w:rPr>
+        <w:t xml:space="preserve"> </w:t>
+      </w:r>
+      <w:r>
+        <w:rPr>
+          <w:rFonts w:ascii="Times New Roman" w:hAnsi="Times New Roman" w:cs="Times New Roman"/>
+          <w:bCs/>
+          <w:color w:val="222222"/>
+          <w:vertAlign w:val="superscript"/>
+          <w:lang w:val="en-US"/>
+        </w:rPr>
+        <w:t>15</w:t>
+      </w:r>
+      <w:r>
+        <w:rPr>
+          <w:rFonts w:ascii="Times New Roman" w:hAnsi="Times New Roman" w:cs="Times New Roman"/>
+          <w:bCs/>
+          <w:color w:val="222222"/>
+          <w:lang w:val="en-US"/>
+        </w:rPr>
+        <w:t>N/</w:t>
+      </w:r>
+      <w:r>
+        <w:rPr>
+          <w:rFonts w:ascii="Times New Roman" w:hAnsi="Times New Roman" w:cs="Times New Roman"/>
+          <w:bCs/>
+          <w:color w:val="222222"/>
+          <w:vertAlign w:val="superscript"/>
+          <w:lang w:val="en-US"/>
+        </w:rPr>
+        <w:t>14</w:t>
+      </w:r>
+      <w:r>
+        <w:rPr>
+          <w:rFonts w:ascii="Times New Roman" w:hAnsi="Times New Roman" w:cs="Times New Roman"/>
+          <w:bCs/>
+          <w:color w:val="222222"/>
+          <w:lang w:val="en-US"/>
+        </w:rPr>
+        <w:t xml:space="preserve">N measurements are a weighted average of the concentrations of all amino acids present in </w:t>
+      </w:r>
+      <w:r>
+        <w:rPr>
+          <w:rFonts w:ascii="Times New Roman" w:hAnsi="Times New Roman" w:cs="Times New Roman"/>
+          <w:bCs/>
+          <w:color w:val="222222"/>
+          <w:lang w:val="en-US"/>
+        </w:rPr>
+        <w:t xml:space="preserve">the </w:t>
+      </w:r>
+      <w:r>
+        <w:rPr>
+          <w:rFonts w:ascii="Times New Roman" w:hAnsi="Times New Roman" w:cs="Times New Roman"/>
+          <w:bCs/>
+          <w:color w:val="222222"/>
+          <w:lang w:val="en-US"/>
+        </w:rPr>
+        <w:t>protein</w:t>
+      </w:r>
+      <w:r>
+        <w:rPr>
+          <w:rFonts w:ascii="Times New Roman" w:hAnsi="Times New Roman" w:cs="Times New Roman"/>
+          <w:bCs/>
+          <w:color w:val="222222"/>
+          <w:lang w:val="en-US"/>
+        </w:rPr>
+        <w:t xml:space="preserve"> of an individual tissue</w:t>
+      </w:r>
+      <w:r>
+        <w:rPr>
+          <w:rFonts w:ascii="Times New Roman" w:hAnsi="Times New Roman" w:cs="Times New Roman"/>
+          <w:bCs/>
+          <w:color w:val="222222"/>
+          <w:lang w:val="en-US"/>
+        </w:rPr>
+        <w:t>.</w:t>
+      </w:r>
+      <w:r>
+        <w:rPr>
+          <w:rFonts w:ascii="Times New Roman" w:hAnsi="Times New Roman" w:cs="Times New Roman"/>
+          <w:bCs/>
+          <w:color w:val="222222"/>
+          <w:lang w:val="en-US"/>
+        </w:rPr>
+        <w:t xml:space="preserve"> </w:t>
+      </w:r>
+      <w:r>
+        <w:rPr>
+          <w:rFonts w:ascii="Times New Roman" w:hAnsi="Times New Roman" w:cs="Times New Roman"/>
+          <w:bCs/>
+          <w:color w:val="222222"/>
+          <w:lang w:val="en-US"/>
+        </w:rPr>
+        <w:t>For</w:t>
+      </w:r>
+      <w:r>
+        <w:rPr>
+          <w:rFonts w:ascii="Times New Roman" w:hAnsi="Times New Roman" w:cs="Times New Roman"/>
+          <w:bCs/>
+          <w:color w:val="222222"/>
+          <w:lang w:val="en-US"/>
+        </w:rPr>
         <w:t xml:space="preserve"> soil</w:t>
       </w:r>
       <w:r>
@@ -1164,34 +1330,16 @@
           <w:color w:val="222222"/>
           <w:lang w:val="en-US"/>
         </w:rPr>
-        <w:t>For</w:t>
-      </w:r>
-      <w:r>
-        <w:rPr>
-          <w:rFonts w:ascii="Times New Roman" w:hAnsi="Times New Roman" w:cs="Times New Roman"/>
-          <w:bCs/>
-          <w:color w:val="222222"/>
-          <w:lang w:val="en-US"/>
-        </w:rPr>
-        <w:t xml:space="preserve"> tissue samples</w:t>
-      </w:r>
-      <w:r>
-        <w:rPr>
-          <w:rFonts w:ascii="Times New Roman" w:hAnsi="Times New Roman" w:cs="Times New Roman"/>
-          <w:bCs/>
-          <w:color w:val="222222"/>
-          <w:lang w:val="en-US"/>
-        </w:rPr>
-        <w:t>,</w:t>
-      </w:r>
-      <w:r>
-        <w:rPr>
-          <w:rFonts w:ascii="Times New Roman" w:hAnsi="Times New Roman" w:cs="Times New Roman"/>
-          <w:bCs/>
-          <w:color w:val="222222"/>
-          <w:lang w:val="en-US"/>
-        </w:rPr>
-        <w:t xml:space="preserve"> </w:t>
+        <w:t>However, t</w:t>
+      </w:r>
+      <w:r>
+        <w:rPr>
+          <w:rFonts w:ascii="Times New Roman" w:hAnsi="Times New Roman" w:cs="Times New Roman"/>
+          <w:bCs/>
+          <w:color w:val="222222"/>
+          <w:lang w:val="en-US"/>
+        </w:rPr>
+        <w:t xml:space="preserve">he </w:t>
       </w:r>
       <w:r>
         <w:rPr>
@@ -1229,98 +1377,6 @@
           <w:color w:val="222222"/>
           <w:lang w:val="en-US"/>
         </w:rPr>
-        <w:t xml:space="preserve">N measurements are a weighted average of the concentrations of all amino acids present in </w:t>
-      </w:r>
-      <w:r>
-        <w:rPr>
-          <w:rFonts w:ascii="Times New Roman" w:hAnsi="Times New Roman" w:cs="Times New Roman"/>
-          <w:bCs/>
-          <w:color w:val="222222"/>
-          <w:lang w:val="en-US"/>
-        </w:rPr>
-        <w:t xml:space="preserve">the </w:t>
-      </w:r>
-      <w:r>
-        <w:rPr>
-          <w:rFonts w:ascii="Times New Roman" w:hAnsi="Times New Roman" w:cs="Times New Roman"/>
-          <w:bCs/>
-          <w:color w:val="222222"/>
-          <w:lang w:val="en-US"/>
-        </w:rPr>
-        <w:t>protein</w:t>
-      </w:r>
-      <w:r>
-        <w:rPr>
-          <w:rFonts w:ascii="Times New Roman" w:hAnsi="Times New Roman" w:cs="Times New Roman"/>
-          <w:bCs/>
-          <w:color w:val="222222"/>
-          <w:lang w:val="en-US"/>
-        </w:rPr>
-        <w:t xml:space="preserve"> of an individual tissue</w:t>
-      </w:r>
-      <w:r>
-        <w:rPr>
-          <w:rFonts w:ascii="Times New Roman" w:hAnsi="Times New Roman" w:cs="Times New Roman"/>
-          <w:bCs/>
-          <w:color w:val="222222"/>
-          <w:lang w:val="en-US"/>
-        </w:rPr>
-        <w:t xml:space="preserve">. </w:t>
-      </w:r>
-      <w:r>
-        <w:rPr>
-          <w:rFonts w:ascii="Times New Roman" w:hAnsi="Times New Roman" w:cs="Times New Roman"/>
-          <w:bCs/>
-          <w:color w:val="222222"/>
-          <w:lang w:val="en-US"/>
-        </w:rPr>
-        <w:t>However, t</w:t>
-      </w:r>
-      <w:r>
-        <w:rPr>
-          <w:rFonts w:ascii="Times New Roman" w:hAnsi="Times New Roman" w:cs="Times New Roman"/>
-          <w:bCs/>
-          <w:color w:val="222222"/>
-          <w:lang w:val="en-US"/>
-        </w:rPr>
-        <w:t xml:space="preserve">he </w:t>
-      </w:r>
-      <w:r>
-        <w:rPr>
-          <w:rFonts w:ascii="Times New Roman" w:hAnsi="Times New Roman" w:cs="Times New Roman"/>
-          <w:bCs/>
-          <w:color w:val="222222"/>
-          <w:vertAlign w:val="superscript"/>
-          <w:lang w:val="en-US"/>
-        </w:rPr>
-        <w:t>15</w:t>
-      </w:r>
-      <w:r>
-        <w:rPr>
-          <w:rFonts w:ascii="Times New Roman" w:hAnsi="Times New Roman" w:cs="Times New Roman"/>
-          <w:bCs/>
-          <w:color w:val="222222"/>
-          <w:lang w:val="en-US"/>
-        </w:rPr>
-        <w:t>N/</w:t>
-      </w:r>
-      <w:r>
-        <w:rPr>
-          <w:rFonts w:ascii="Times New Roman" w:hAnsi="Times New Roman" w:cs="Times New Roman"/>
-          <w:bCs/>
-          <w:color w:val="222222"/>
-          <w:vertAlign w:val="superscript"/>
-          <w:lang w:val="en-US"/>
-        </w:rPr>
-        <w:t>14</w:t>
-      </w:r>
-      <w:r>
-        <w:rPr>
-          <w:rFonts w:ascii="Times New Roman" w:hAnsi="Times New Roman" w:cs="Times New Roman"/>
-          <w:bCs/>
-          <w:color w:val="222222"/>
-          <w:lang w:val="en-US"/>
-        </w:rPr>
         <w:t>N of an individual compound</w:t>
       </w:r>
       <w:r>
@@ -1339,7 +1395,43 @@
           <w:color w:val="222222"/>
           <w:lang w:val="en-US"/>
         </w:rPr>
-        <w:t xml:space="preserve"> represents the kinetic and diffusive fractionation factors exerted on that compound through chemical conversions, typically from biogeochemical or physiological processes. Thus, isotopes can provide a useful link between biogeochemical reactions that regulate nutrient availability and</w:t>
+        <w:t xml:space="preserve"> represents the kinetic and diffusive fractionation factors exerted on that compound through chemical conversions, typically from biogeochemical or physiological processes. Thus, </w:t>
+      </w:r>
+      <w:r>
+        <w:rPr>
+          <w:rFonts w:ascii="Times New Roman" w:hAnsi="Times New Roman" w:cs="Times New Roman"/>
+          <w:bCs/>
+          <w:color w:val="222222"/>
+          <w:lang w:val="en-US"/>
+        </w:rPr>
+        <w:t xml:space="preserve">nitrogen </w:t>
+      </w:r>
+      <w:r>
+        <w:rPr>
+          <w:rFonts w:ascii="Times New Roman" w:hAnsi="Times New Roman" w:cs="Times New Roman"/>
+          <w:bCs/>
+          <w:color w:val="222222"/>
+          <w:lang w:val="en-US"/>
+        </w:rPr>
+        <w:t>isotope</w:t>
+      </w:r>
+      <w:r>
+        <w:rPr>
+          <w:rFonts w:ascii="Times New Roman" w:hAnsi="Times New Roman" w:cs="Times New Roman"/>
+          <w:bCs/>
+          <w:color w:val="222222"/>
+          <w:lang w:val="en-US"/>
+        </w:rPr>
+        <w:t xml:space="preserve"> values</w:t>
+      </w:r>
+      <w:r>
+        <w:rPr>
+          <w:rFonts w:ascii="Times New Roman" w:hAnsi="Times New Roman" w:cs="Times New Roman"/>
+          <w:bCs/>
+          <w:color w:val="222222"/>
+          <w:lang w:val="en-US"/>
+        </w:rPr>
+        <w:t xml:space="preserve"> can provide a useful link between biogeochemical reactions that regulate nutrient availability and</w:t>
       </w:r>
       <w:r>
         <w:rPr>
@@ -1568,17 +1660,7 @@
           <w:bCs/>
           <w:lang w:val="en-US"/>
         </w:rPr>
-        <w:t xml:space="preserve"> alter</w:t>
-      </w:r>
-      <w:bookmarkStart w:id="0" w:name="_GoBack"/>
-      <w:bookmarkEnd w:id="0"/>
-      <w:r>
-        <w:rPr>
-          <w:rFonts w:ascii="Times New Roman" w:hAnsi="Times New Roman" w:cs="Times New Roman"/>
-          <w:bCs/>
-          <w:lang w:val="en-US"/>
-        </w:rPr>
-        <w:t xml:space="preserve"> food web-assimilated nitrogen resources and primary production in the northeast Pacific</w:t>
+        <w:t xml:space="preserve"> alter food web-assimilated nitrogen resources and primary production in the northeast Pacific</w:t>
       </w:r>
     </w:p>
     <w:p>
@@ -1657,6 +1739,1074 @@
           <w:lang w:val="en-US"/>
         </w:rPr>
         <w:t xml:space="preserve">Establish a framework to improve trophic position estimation of bulk and compound-specific stable isotope analysis for historical and contemporary studies. </w:t>
+      </w:r>
+    </w:p>
+    <w:p>
+      <w:pPr>
+        <w:spacing w:line="480" w:lineRule="auto"/>
+        <w:rPr>
+          <w:rFonts w:ascii="Times New Roman" w:hAnsi="Times New Roman" w:cs="Times New Roman"/>
+          <w:bCs/>
+          <w:lang w:val="en-US"/>
+        </w:rPr>
+      </w:pPr>
+    </w:p>
+    <w:p>
+      <w:pPr>
+        <w:spacing w:line="480" w:lineRule="auto"/>
+        <w:rPr>
+          <w:rFonts w:ascii="Times New Roman" w:hAnsi="Times New Roman" w:cs="Times New Roman"/>
+          <w:bCs/>
+          <w:lang w:val="en-US"/>
+        </w:rPr>
+      </w:pPr>
+    </w:p>
+    <w:p>
+      <w:pPr>
+        <w:spacing w:line="480" w:lineRule="auto"/>
+        <w:rPr>
+          <w:rFonts w:ascii="Times New Roman" w:hAnsi="Times New Roman" w:cs="Times New Roman"/>
+          <w:bCs/>
+          <w:lang w:val="en-US"/>
+        </w:rPr>
+      </w:pPr>
+    </w:p>
+    <w:p>
+      <w:pPr>
+        <w:spacing w:line="480" w:lineRule="auto"/>
+        <w:rPr>
+          <w:rFonts w:ascii="Times New Roman" w:hAnsi="Times New Roman" w:cs="Times New Roman"/>
+          <w:bCs/>
+          <w:lang w:val="en-US"/>
+        </w:rPr>
+      </w:pPr>
+      <w:r>
+        <w:rPr>
+          <w:rFonts w:ascii="Times New Roman" w:hAnsi="Times New Roman" w:cs="Times New Roman"/>
+          <w:bCs/>
+          <w:lang w:val="en-US"/>
+        </w:rPr>
+        <w:t>Abstract</w:t>
+      </w:r>
+    </w:p>
+    <w:p>
+      <w:pPr>
+        <w:spacing w:line="480" w:lineRule="auto"/>
+        <w:rPr>
+          <w:rFonts w:ascii="Times New Roman" w:hAnsi="Times New Roman" w:cs="Times New Roman"/>
+          <w:bCs/>
+          <w:lang w:val="en-US"/>
+        </w:rPr>
+      </w:pPr>
+      <w:r>
+        <w:rPr>
+          <w:rFonts w:ascii="Times New Roman" w:hAnsi="Times New Roman" w:cs="Times New Roman"/>
+          <w:bCs/>
+          <w:lang w:val="en-US"/>
+        </w:rPr>
+        <w:t xml:space="preserve">Physical environments are changing globally due to anthropogenic impacts which has the potential to alter ecological interactions. </w:t>
+      </w:r>
+      <w:r>
+        <w:rPr>
+          <w:rFonts w:ascii="Times New Roman" w:hAnsi="Times New Roman" w:cs="Times New Roman"/>
+          <w:bCs/>
+          <w:lang w:val="en-US"/>
+        </w:rPr>
+        <w:t>To</w:t>
+      </w:r>
+      <w:r>
+        <w:rPr>
+          <w:rFonts w:ascii="Times New Roman" w:hAnsi="Times New Roman" w:cs="Times New Roman"/>
+          <w:bCs/>
+          <w:lang w:val="en-US"/>
+        </w:rPr>
+        <w:t xml:space="preserve"> understand how ecological interactions are changing, long</w:t>
+      </w:r>
+      <w:r>
+        <w:rPr>
+          <w:rFonts w:ascii="Times New Roman" w:hAnsi="Times New Roman" w:cs="Times New Roman"/>
+          <w:bCs/>
+          <w:lang w:val="en-US"/>
+        </w:rPr>
+        <w:t>-</w:t>
+      </w:r>
+      <w:r>
+        <w:rPr>
+          <w:rFonts w:ascii="Times New Roman" w:hAnsi="Times New Roman" w:cs="Times New Roman"/>
+          <w:bCs/>
+          <w:lang w:val="en-US"/>
+        </w:rPr>
+        <w:t xml:space="preserve">term datasets are necessary to document ecological baselines from the past that are comparable to current ecological conditions. Stable isotope values can be useful chemical tracers for retrospective analyses which can elucidate changes in biogeochemistry and trophic interactions that influence food webs. My dissertation applies compound-specific stable isotope analysis </w:t>
+      </w:r>
+      <w:r>
+        <w:rPr>
+          <w:rFonts w:ascii="Times New Roman" w:hAnsi="Times New Roman" w:cs="Times New Roman"/>
+          <w:bCs/>
+          <w:lang w:val="en-US"/>
+        </w:rPr>
+        <w:t xml:space="preserve">(CSIA) </w:t>
+      </w:r>
+      <w:r>
+        <w:rPr>
+          <w:rFonts w:ascii="Times New Roman" w:hAnsi="Times New Roman" w:cs="Times New Roman"/>
+          <w:bCs/>
+          <w:lang w:val="en-US"/>
+        </w:rPr>
+        <w:t xml:space="preserve">of amino acids and inorganic nitrogen to understand long-term, regional, ecological responses to physical conditions in the northeast Pacific. I tested the long-term importance of salmon subsidies to Alaskan riparian ecosystems by measuring inorganic nitrogen </w:t>
+      </w:r>
+      <w:r>
+        <w:rPr>
+          <w:rFonts w:ascii="Times New Roman" w:hAnsi="Times New Roman" w:cs="Times New Roman"/>
+          <w:bCs/>
+          <w:lang w:val="en-US"/>
+        </w:rPr>
+        <w:lastRenderedPageBreak/>
+        <w:t xml:space="preserve">concentrations, transformation rates, and nitrogen stable isotope values in soil following a 20-year carcass manipulation experiment. Carcass subsidies did not increase soil nitrogen concentrations or transformation </w:t>
+      </w:r>
+      <w:proofErr w:type="gramStart"/>
+      <w:r>
+        <w:rPr>
+          <w:rFonts w:ascii="Times New Roman" w:hAnsi="Times New Roman" w:cs="Times New Roman"/>
+          <w:bCs/>
+          <w:lang w:val="en-US"/>
+        </w:rPr>
+        <w:t>rates</w:t>
+      </w:r>
+      <w:proofErr w:type="gramEnd"/>
+      <w:r>
+        <w:rPr>
+          <w:rFonts w:ascii="Times New Roman" w:hAnsi="Times New Roman" w:cs="Times New Roman"/>
+          <w:bCs/>
+          <w:lang w:val="en-US"/>
+        </w:rPr>
+        <w:t xml:space="preserve"> but the nitrogen stable isotope value of ammonium was significantly enriched in </w:t>
+      </w:r>
+      <w:r>
+        <w:rPr>
+          <w:rFonts w:ascii="Times New Roman" w:hAnsi="Times New Roman" w:cs="Times New Roman"/>
+          <w:bCs/>
+          <w:vertAlign w:val="superscript"/>
+          <w:lang w:val="en-US"/>
+        </w:rPr>
+        <w:t>15</w:t>
+      </w:r>
+      <w:r>
+        <w:rPr>
+          <w:rFonts w:ascii="Times New Roman" w:hAnsi="Times New Roman" w:cs="Times New Roman"/>
+          <w:bCs/>
+          <w:lang w:val="en-US"/>
+        </w:rPr>
+        <w:t xml:space="preserve">N </w:t>
+      </w:r>
+      <w:r>
+        <w:rPr>
+          <w:rFonts w:ascii="Times New Roman" w:hAnsi="Times New Roman" w:cs="Times New Roman"/>
+          <w:bCs/>
+          <w:lang w:val="en-US"/>
+        </w:rPr>
+        <w:t>compared</w:t>
+      </w:r>
+      <w:r>
+        <w:rPr>
+          <w:rFonts w:ascii="Times New Roman" w:hAnsi="Times New Roman" w:cs="Times New Roman"/>
+          <w:bCs/>
+          <w:lang w:val="en-US"/>
+        </w:rPr>
+        <w:t xml:space="preserve"> to salmon carcasses, indicating the importance of salmon derived nutrients is likely overestimated for some systems. Using museum skull specimens from two species of pinnipeds</w:t>
+      </w:r>
+      <w:r>
+        <w:rPr>
+          <w:rFonts w:ascii="Times New Roman" w:hAnsi="Times New Roman" w:cs="Times New Roman"/>
+          <w:bCs/>
+          <w:lang w:val="en-US"/>
+        </w:rPr>
+        <w:t xml:space="preserve"> in the northeast Pacific</w:t>
+      </w:r>
+      <w:r>
+        <w:rPr>
+          <w:rFonts w:ascii="Times New Roman" w:hAnsi="Times New Roman" w:cs="Times New Roman"/>
+          <w:bCs/>
+          <w:lang w:val="en-US"/>
+        </w:rPr>
+        <w:t>, harbor seals (</w:t>
+      </w:r>
+      <w:proofErr w:type="spellStart"/>
+      <w:r>
+        <w:rPr>
+          <w:rFonts w:ascii="Times New Roman" w:hAnsi="Times New Roman" w:cs="Times New Roman"/>
+          <w:bCs/>
+          <w:i/>
+          <w:iCs/>
+          <w:lang w:val="en-US"/>
+        </w:rPr>
+        <w:t>Phoca</w:t>
+      </w:r>
+      <w:proofErr w:type="spellEnd"/>
+      <w:r>
+        <w:rPr>
+          <w:rFonts w:ascii="Times New Roman" w:hAnsi="Times New Roman" w:cs="Times New Roman"/>
+          <w:bCs/>
+          <w:i/>
+          <w:iCs/>
+          <w:lang w:val="en-US"/>
+        </w:rPr>
+        <w:t xml:space="preserve"> </w:t>
+      </w:r>
+      <w:proofErr w:type="spellStart"/>
+      <w:r>
+        <w:rPr>
+          <w:rFonts w:ascii="Times New Roman" w:hAnsi="Times New Roman" w:cs="Times New Roman"/>
+          <w:bCs/>
+          <w:lang w:val="en-US"/>
+        </w:rPr>
+        <w:t>vitulina</w:t>
+      </w:r>
+      <w:proofErr w:type="spellEnd"/>
+      <w:r>
+        <w:rPr>
+          <w:rFonts w:ascii="Times New Roman" w:hAnsi="Times New Roman" w:cs="Times New Roman"/>
+          <w:bCs/>
+          <w:lang w:val="en-US"/>
+        </w:rPr>
+        <w:t xml:space="preserve">) </w:t>
+      </w:r>
+      <w:r>
+        <w:rPr>
+          <w:rFonts w:ascii="Times New Roman" w:hAnsi="Times New Roman" w:cs="Times New Roman"/>
+          <w:bCs/>
+          <w:lang w:val="en-US"/>
+        </w:rPr>
+        <w:t>and</w:t>
+      </w:r>
+      <w:r>
+        <w:rPr>
+          <w:rFonts w:ascii="Times New Roman" w:hAnsi="Times New Roman" w:cs="Times New Roman"/>
+          <w:bCs/>
+          <w:lang w:val="en-US"/>
+        </w:rPr>
+        <w:t xml:space="preserve"> Steller sea lions</w:t>
+      </w:r>
+      <w:r>
+        <w:rPr>
+          <w:rFonts w:ascii="Times New Roman" w:hAnsi="Times New Roman" w:cs="Times New Roman"/>
+          <w:bCs/>
+          <w:lang w:val="en-US"/>
+        </w:rPr>
+        <w:t xml:space="preserve"> (</w:t>
+      </w:r>
+      <w:proofErr w:type="spellStart"/>
+      <w:r>
+        <w:rPr>
+          <w:rFonts w:ascii="Times New Roman" w:hAnsi="Times New Roman" w:cs="Times New Roman"/>
+          <w:bCs/>
+          <w:i/>
+          <w:iCs/>
+          <w:lang w:val="en-US"/>
+        </w:rPr>
+        <w:t>Eumetopias</w:t>
+      </w:r>
+      <w:proofErr w:type="spellEnd"/>
+      <w:r>
+        <w:rPr>
+          <w:rFonts w:ascii="Times New Roman" w:hAnsi="Times New Roman" w:cs="Times New Roman"/>
+          <w:bCs/>
+          <w:i/>
+          <w:iCs/>
+          <w:lang w:val="en-US"/>
+        </w:rPr>
+        <w:t xml:space="preserve"> jubatus</w:t>
+      </w:r>
+      <w:r>
+        <w:rPr>
+          <w:rFonts w:ascii="Times New Roman" w:hAnsi="Times New Roman" w:cs="Times New Roman"/>
+          <w:bCs/>
+          <w:lang w:val="en-US"/>
+        </w:rPr>
+        <w:t>)</w:t>
+      </w:r>
+      <w:r>
+        <w:rPr>
+          <w:rFonts w:ascii="Times New Roman" w:hAnsi="Times New Roman" w:cs="Times New Roman"/>
+          <w:bCs/>
+          <w:lang w:val="en-US"/>
+        </w:rPr>
+        <w:t xml:space="preserve">, I derived a century of predator stable isotope data. I compared the carbon and nitrogen stable isotope values of source amino acids to regional climate datasets and determined </w:t>
+      </w:r>
+      <w:r>
+        <w:rPr>
+          <w:rFonts w:ascii="Times New Roman" w:hAnsi="Times New Roman" w:cs="Times New Roman"/>
+          <w:bCs/>
+          <w:lang w:val="en-US"/>
+        </w:rPr>
+        <w:t>coastal</w:t>
+      </w:r>
+      <w:r>
+        <w:rPr>
+          <w:rFonts w:ascii="Times New Roman" w:hAnsi="Times New Roman" w:cs="Times New Roman"/>
+          <w:bCs/>
+          <w:lang w:val="en-US"/>
+        </w:rPr>
+        <w:t xml:space="preserve"> </w:t>
+      </w:r>
+      <w:r>
+        <w:rPr>
+          <w:rFonts w:ascii="Times New Roman" w:hAnsi="Times New Roman" w:cs="Times New Roman"/>
+          <w:bCs/>
+          <w:lang w:val="en-US"/>
+        </w:rPr>
+        <w:t>food webs responded to climate regimes, coastal upwelling, and freshwater discharge,</w:t>
+      </w:r>
+      <w:r>
+        <w:rPr>
+          <w:rFonts w:ascii="Times New Roman" w:hAnsi="Times New Roman" w:cs="Times New Roman"/>
+          <w:bCs/>
+          <w:lang w:val="en-US"/>
+        </w:rPr>
+        <w:t xml:space="preserve"> </w:t>
+      </w:r>
+      <w:r>
+        <w:rPr>
+          <w:rFonts w:ascii="Times New Roman" w:hAnsi="Times New Roman" w:cs="Times New Roman"/>
+          <w:bCs/>
+          <w:lang w:val="en-US"/>
+        </w:rPr>
+        <w:t>yet the strength of responses to individual drivers varied across the northeast Pacific</w:t>
+      </w:r>
+      <w:r>
+        <w:rPr>
+          <w:rFonts w:ascii="Times New Roman" w:hAnsi="Times New Roman" w:cs="Times New Roman"/>
+          <w:bCs/>
+          <w:lang w:val="en-US"/>
+        </w:rPr>
+        <w:t>. T</w:t>
+      </w:r>
+      <w:r>
+        <w:rPr>
+          <w:rFonts w:ascii="Times New Roman" w:hAnsi="Times New Roman" w:cs="Times New Roman"/>
+          <w:bCs/>
+          <w:lang w:val="en-US"/>
+        </w:rPr>
+        <w:t xml:space="preserve">hese findings demonstrate stable isotope data can </w:t>
+      </w:r>
+      <w:r>
+        <w:rPr>
+          <w:rFonts w:ascii="Times New Roman" w:hAnsi="Times New Roman" w:cs="Times New Roman"/>
+          <w:bCs/>
+          <w:lang w:val="en-US"/>
+        </w:rPr>
+        <w:t xml:space="preserve">serve as a tracer of </w:t>
+      </w:r>
+      <w:r>
+        <w:rPr>
+          <w:rFonts w:ascii="Times New Roman" w:hAnsi="Times New Roman" w:cs="Times New Roman"/>
+          <w:bCs/>
+          <w:lang w:val="en-US"/>
+        </w:rPr>
+        <w:t xml:space="preserve">nitrogen resources and phytoplankton dynamics </w:t>
+      </w:r>
+      <w:r>
+        <w:rPr>
+          <w:rFonts w:ascii="Times New Roman" w:hAnsi="Times New Roman" w:cs="Times New Roman"/>
+          <w:bCs/>
+          <w:lang w:val="en-US"/>
+        </w:rPr>
+        <w:t xml:space="preserve">that is </w:t>
+      </w:r>
+      <w:r>
+        <w:rPr>
+          <w:rFonts w:ascii="Times New Roman" w:hAnsi="Times New Roman" w:cs="Times New Roman"/>
+          <w:bCs/>
+          <w:lang w:val="en-US"/>
+        </w:rPr>
+        <w:t xml:space="preserve">specific to </w:t>
+      </w:r>
+      <w:r>
+        <w:rPr>
+          <w:rFonts w:ascii="Times New Roman" w:hAnsi="Times New Roman" w:cs="Times New Roman"/>
+          <w:bCs/>
+          <w:lang w:val="en-US"/>
+        </w:rPr>
+        <w:t>resources that are</w:t>
+      </w:r>
+      <w:r>
+        <w:rPr>
+          <w:rFonts w:ascii="Times New Roman" w:hAnsi="Times New Roman" w:cs="Times New Roman"/>
+          <w:bCs/>
+          <w:lang w:val="en-US"/>
+        </w:rPr>
+        <w:t xml:space="preserve"> assimilated</w:t>
+      </w:r>
+      <w:r>
+        <w:rPr>
+          <w:rFonts w:ascii="Times New Roman" w:hAnsi="Times New Roman" w:cs="Times New Roman"/>
+          <w:bCs/>
+          <w:lang w:val="en-US"/>
+        </w:rPr>
+        <w:t xml:space="preserve"> </w:t>
+      </w:r>
+      <w:r>
+        <w:rPr>
+          <w:rFonts w:ascii="Times New Roman" w:hAnsi="Times New Roman" w:cs="Times New Roman"/>
+          <w:bCs/>
+          <w:lang w:val="en-US"/>
+        </w:rPr>
+        <w:t>by food webs</w:t>
+      </w:r>
+      <w:r>
+        <w:rPr>
+          <w:rFonts w:ascii="Times New Roman" w:hAnsi="Times New Roman" w:cs="Times New Roman"/>
+          <w:bCs/>
+          <w:lang w:val="en-US"/>
+        </w:rPr>
+        <w:t xml:space="preserve">. </w:t>
+      </w:r>
+      <w:r>
+        <w:rPr>
+          <w:rFonts w:ascii="Times New Roman" w:hAnsi="Times New Roman" w:cs="Times New Roman"/>
+          <w:bCs/>
+          <w:lang w:val="en-US"/>
+        </w:rPr>
+        <w:t>To</w:t>
+      </w:r>
+      <w:r>
+        <w:rPr>
+          <w:rFonts w:ascii="Times New Roman" w:hAnsi="Times New Roman" w:cs="Times New Roman"/>
+          <w:bCs/>
+          <w:lang w:val="en-US"/>
+        </w:rPr>
+        <w:t xml:space="preserve"> calculate pinniped trophic position from the historic dataset, I was the first to apply taxa-specific trophic enrichment factors,</w:t>
+      </w:r>
+      <w:r>
+        <w:rPr>
+          <w:rFonts w:ascii="Times New Roman" w:hAnsi="Times New Roman" w:cs="Times New Roman"/>
+          <w:bCs/>
+          <w:lang w:val="en-US"/>
+        </w:rPr>
+        <w:t xml:space="preserve"> a</w:t>
+      </w:r>
+      <w:r>
+        <w:rPr>
+          <w:rFonts w:ascii="Times New Roman" w:hAnsi="Times New Roman" w:cs="Times New Roman"/>
+          <w:bCs/>
+          <w:lang w:val="en-US"/>
+        </w:rPr>
+        <w:t xml:space="preserve"> system specific </w:t>
+      </w:r>
+      <w:r>
+        <w:rPr>
+          <w:rFonts w:ascii="Times New Roman" w:hAnsi="Times New Roman" w:cs="Times New Roman"/>
+          <w:bCs/>
+          <w:lang w:val="en-US"/>
+        </w:rPr>
+        <w:t>β-value</w:t>
+      </w:r>
+      <w:r>
+        <w:rPr>
+          <w:rFonts w:ascii="Times New Roman" w:hAnsi="Times New Roman" w:cs="Times New Roman"/>
+          <w:bCs/>
+          <w:lang w:val="en-US"/>
+        </w:rPr>
+        <w:t xml:space="preserve">, a temporal lag to account for tissue turnover time, and a multi-trophic amino acid analysis framework within a </w:t>
+      </w:r>
+      <w:r>
+        <w:rPr>
+          <w:rFonts w:ascii="Times New Roman" w:hAnsi="Times New Roman" w:cs="Times New Roman"/>
+          <w:bCs/>
+          <w:lang w:val="en-US"/>
+        </w:rPr>
+        <w:t>single study. This approach constrained assumptions regarding physiological processes and vascular plant contributions to the food web, which can confound stable isotope data interpretation. I</w:t>
+      </w:r>
+      <w:r>
+        <w:rPr>
+          <w:rFonts w:ascii="Times New Roman" w:hAnsi="Times New Roman" w:cs="Times New Roman"/>
+          <w:bCs/>
+          <w:lang w:val="en-US"/>
+        </w:rPr>
+        <w:t xml:space="preserve"> analyzed long-term predictors of harbor seal trophic position in Washington and</w:t>
+      </w:r>
+      <w:r>
+        <w:rPr>
+          <w:rFonts w:ascii="Times New Roman" w:hAnsi="Times New Roman" w:cs="Times New Roman"/>
+          <w:bCs/>
+          <w:lang w:val="en-US"/>
+        </w:rPr>
+        <w:t xml:space="preserve"> </w:t>
+      </w:r>
+      <w:r>
+        <w:rPr>
+          <w:rFonts w:ascii="Times New Roman" w:hAnsi="Times New Roman" w:cs="Times New Roman"/>
+          <w:bCs/>
+          <w:lang w:val="en-US"/>
+        </w:rPr>
+        <w:t xml:space="preserve">identified delayed responses of harbor seals to both physical ocean conditions (upwelling, sea surface, discharge) and prey availability (Pacific hake, Pacific </w:t>
+      </w:r>
+      <w:proofErr w:type="gramStart"/>
+      <w:r>
+        <w:rPr>
+          <w:rFonts w:ascii="Times New Roman" w:hAnsi="Times New Roman" w:cs="Times New Roman"/>
+          <w:bCs/>
+          <w:lang w:val="en-US"/>
+        </w:rPr>
+        <w:t>herring</w:t>
+      </w:r>
+      <w:proofErr w:type="gramEnd"/>
+      <w:r>
+        <w:rPr>
+          <w:rFonts w:ascii="Times New Roman" w:hAnsi="Times New Roman" w:cs="Times New Roman"/>
+          <w:bCs/>
+          <w:lang w:val="en-US"/>
+        </w:rPr>
+        <w:t xml:space="preserve"> and Chinook salmon</w:t>
+      </w:r>
+      <w:r>
+        <w:rPr>
+          <w:rFonts w:ascii="Times New Roman" w:hAnsi="Times New Roman" w:cs="Times New Roman"/>
+          <w:bCs/>
+          <w:lang w:val="en-US"/>
+        </w:rPr>
+        <w:t>)</w:t>
+      </w:r>
+      <w:r>
+        <w:rPr>
+          <w:rFonts w:ascii="Times New Roman" w:hAnsi="Times New Roman" w:cs="Times New Roman"/>
+          <w:bCs/>
+          <w:lang w:val="en-US"/>
+        </w:rPr>
+        <w:t>. C</w:t>
+      </w:r>
+      <w:r>
+        <w:rPr>
+          <w:rFonts w:ascii="Times New Roman" w:hAnsi="Times New Roman" w:cs="Times New Roman"/>
+          <w:bCs/>
+          <w:lang w:val="en-US"/>
+        </w:rPr>
+        <w:t>onsider</w:t>
+      </w:r>
+      <w:r>
+        <w:rPr>
+          <w:rFonts w:ascii="Times New Roman" w:hAnsi="Times New Roman" w:cs="Times New Roman"/>
+          <w:bCs/>
+          <w:lang w:val="en-US"/>
+        </w:rPr>
+        <w:t xml:space="preserve">ation for </w:t>
+      </w:r>
+      <w:r>
+        <w:rPr>
+          <w:rFonts w:ascii="Times New Roman" w:hAnsi="Times New Roman" w:cs="Times New Roman"/>
+          <w:bCs/>
+          <w:lang w:val="en-US"/>
+        </w:rPr>
+        <w:t xml:space="preserve">dynamic responses of </w:t>
+      </w:r>
+      <w:r>
+        <w:rPr>
+          <w:rFonts w:ascii="Times New Roman" w:hAnsi="Times New Roman" w:cs="Times New Roman"/>
+          <w:bCs/>
+          <w:lang w:val="en-US"/>
+        </w:rPr>
+        <w:t>harbor</w:t>
+      </w:r>
+      <w:r>
+        <w:rPr>
+          <w:rFonts w:ascii="Times New Roman" w:hAnsi="Times New Roman" w:cs="Times New Roman"/>
+          <w:bCs/>
+          <w:lang w:val="en-US"/>
+        </w:rPr>
+        <w:t xml:space="preserve"> seals</w:t>
+      </w:r>
+      <w:r>
+        <w:rPr>
+          <w:rFonts w:ascii="Times New Roman" w:hAnsi="Times New Roman" w:cs="Times New Roman"/>
+          <w:bCs/>
+          <w:lang w:val="en-US"/>
+        </w:rPr>
+        <w:t xml:space="preserve"> to their environment </w:t>
+      </w:r>
+      <w:r>
+        <w:rPr>
+          <w:rFonts w:ascii="Times New Roman" w:hAnsi="Times New Roman" w:cs="Times New Roman"/>
+          <w:bCs/>
+          <w:lang w:val="en-US"/>
+        </w:rPr>
+        <w:t>is an important factor for understanding predator-prey interactions as harbor seals respond to</w:t>
+      </w:r>
+      <w:r>
+        <w:rPr>
+          <w:rFonts w:ascii="Times New Roman" w:hAnsi="Times New Roman" w:cs="Times New Roman"/>
+          <w:bCs/>
+          <w:lang w:val="en-US"/>
+        </w:rPr>
+        <w:t xml:space="preserve"> multiple ecological factors </w:t>
+      </w:r>
+      <w:r>
+        <w:rPr>
+          <w:rFonts w:ascii="Times New Roman" w:hAnsi="Times New Roman" w:cs="Times New Roman"/>
+          <w:bCs/>
+          <w:lang w:val="en-US"/>
+        </w:rPr>
+        <w:t xml:space="preserve">that </w:t>
+      </w:r>
+      <w:r>
+        <w:rPr>
+          <w:rFonts w:ascii="Times New Roman" w:hAnsi="Times New Roman" w:cs="Times New Roman"/>
+          <w:bCs/>
+          <w:lang w:val="en-US"/>
+        </w:rPr>
+        <w:t>are often changing simultaneously and</w:t>
+      </w:r>
+      <w:r>
+        <w:rPr>
+          <w:rFonts w:ascii="Times New Roman" w:hAnsi="Times New Roman" w:cs="Times New Roman"/>
+          <w:bCs/>
+          <w:lang w:val="en-US"/>
+        </w:rPr>
+        <w:t xml:space="preserve"> their</w:t>
+      </w:r>
+      <w:r>
+        <w:rPr>
+          <w:rFonts w:ascii="Times New Roman" w:hAnsi="Times New Roman" w:cs="Times New Roman"/>
+          <w:bCs/>
+          <w:lang w:val="en-US"/>
+        </w:rPr>
+        <w:t xml:space="preserve"> response occurs at multiple temporal scales</w:t>
+      </w:r>
+      <w:r>
+        <w:rPr>
+          <w:rFonts w:ascii="Times New Roman" w:hAnsi="Times New Roman" w:cs="Times New Roman"/>
+          <w:bCs/>
+          <w:sz w:val="20"/>
+          <w:lang w:val="en-US"/>
+        </w:rPr>
+        <w:t>.</w:t>
+      </w:r>
+      <w:r>
+        <w:rPr>
+          <w:rFonts w:ascii="Times New Roman" w:hAnsi="Times New Roman" w:cs="Times New Roman"/>
+          <w:bCs/>
+          <w:lang w:val="en-US"/>
+        </w:rPr>
+        <w:t xml:space="preserve"> I then analyzed </w:t>
+      </w:r>
+      <w:r>
+        <w:rPr>
+          <w:rFonts w:ascii="Times New Roman" w:hAnsi="Times New Roman" w:cs="Times New Roman"/>
+          <w:bCs/>
+          <w:lang w:val="en-US"/>
+        </w:rPr>
+        <w:lastRenderedPageBreak/>
+        <w:t>regional and decadal trends in pinniped trophic position in Alaska and identified the largest change in trophic position occurred in recent decades (2000 and 2010</w:t>
+      </w:r>
+      <w:proofErr w:type="gramStart"/>
+      <w:r>
+        <w:rPr>
+          <w:rFonts w:ascii="Times New Roman" w:hAnsi="Times New Roman" w:cs="Times New Roman"/>
+          <w:bCs/>
+          <w:lang w:val="en-US"/>
+        </w:rPr>
+        <w:t>)</w:t>
+      </w:r>
+      <w:proofErr w:type="gramEnd"/>
+      <w:r>
+        <w:rPr>
+          <w:rFonts w:ascii="Times New Roman" w:hAnsi="Times New Roman" w:cs="Times New Roman"/>
+          <w:bCs/>
+          <w:lang w:val="en-US"/>
+        </w:rPr>
+        <w:t xml:space="preserve"> but the direction of the trends diverged based on region and species. Gulf of Alaska pinnipeds are </w:t>
+      </w:r>
+      <w:r>
+        <w:rPr>
+          <w:rFonts w:ascii="Times New Roman" w:hAnsi="Times New Roman" w:cs="Times New Roman"/>
+          <w:bCs/>
+          <w:lang w:val="en-US"/>
+        </w:rPr>
+        <w:t xml:space="preserve">experiencing unique food web conditions in recent decades </w:t>
+      </w:r>
+      <w:r>
+        <w:rPr>
+          <w:rFonts w:ascii="Times New Roman" w:hAnsi="Times New Roman" w:cs="Times New Roman"/>
+          <w:bCs/>
+          <w:lang w:val="en-US"/>
+        </w:rPr>
+        <w:t>compared to the past</w:t>
+      </w:r>
+      <w:r>
+        <w:rPr>
+          <w:rFonts w:ascii="Times New Roman" w:hAnsi="Times New Roman" w:cs="Times New Roman"/>
+          <w:bCs/>
+          <w:lang w:val="en-US"/>
+        </w:rPr>
+        <w:t xml:space="preserve"> likely in response to climate-induced ecological change in the region.</w:t>
+      </w:r>
+      <w:r>
+        <w:rPr>
+          <w:rFonts w:ascii="Times New Roman" w:hAnsi="Times New Roman" w:cs="Times New Roman"/>
+          <w:bCs/>
+          <w:lang w:val="en-US"/>
+        </w:rPr>
+        <w:t xml:space="preserve"> Finally</w:t>
+      </w:r>
+      <w:r>
+        <w:rPr>
+          <w:rFonts w:ascii="Times New Roman" w:hAnsi="Times New Roman" w:cs="Times New Roman"/>
+          <w:bCs/>
+          <w:lang w:val="en-US"/>
+        </w:rPr>
+        <w:t xml:space="preserve">, I </w:t>
+      </w:r>
+      <w:r>
+        <w:rPr>
+          <w:rFonts w:ascii="Times New Roman" w:hAnsi="Times New Roman" w:cs="Times New Roman"/>
+          <w:lang w:val="en-US"/>
+        </w:rPr>
+        <w:t>constructed a compartment model to explore</w:t>
+      </w:r>
+      <w:r>
+        <w:rPr>
+          <w:rFonts w:ascii="Times New Roman" w:hAnsi="Times New Roman" w:cs="Times New Roman"/>
+          <w:lang w:val="en-US"/>
+        </w:rPr>
+        <w:t xml:space="preserve"> the effect of </w:t>
+      </w:r>
+      <w:r>
+        <w:rPr>
+          <w:rFonts w:ascii="Times New Roman" w:hAnsi="Times New Roman" w:cs="Times New Roman"/>
+          <w:lang w:val="en-US"/>
+        </w:rPr>
+        <w:t>stable</w:t>
+      </w:r>
+      <w:r>
+        <w:rPr>
+          <w:rFonts w:ascii="Times New Roman" w:hAnsi="Times New Roman" w:cs="Times New Roman"/>
+          <w:lang w:val="en-US"/>
+        </w:rPr>
+        <w:t xml:space="preserve"> isotope </w:t>
+      </w:r>
+      <w:r>
+        <w:rPr>
+          <w:rFonts w:ascii="Times New Roman" w:hAnsi="Times New Roman" w:cs="Times New Roman"/>
+          <w:lang w:val="en-US"/>
+        </w:rPr>
+        <w:t>heterogeneity</w:t>
+      </w:r>
+      <w:r>
+        <w:rPr>
+          <w:rFonts w:ascii="Times New Roman" w:hAnsi="Times New Roman" w:cs="Times New Roman"/>
+          <w:lang w:val="en-US"/>
+        </w:rPr>
+        <w:t xml:space="preserve"> and </w:t>
+      </w:r>
+      <w:r>
+        <w:rPr>
+          <w:rFonts w:ascii="Times New Roman" w:hAnsi="Times New Roman" w:cs="Times New Roman"/>
+          <w:lang w:val="en-US"/>
+        </w:rPr>
+        <w:t>consumer isotope incorporation rates</w:t>
+      </w:r>
+      <w:r>
+        <w:rPr>
+          <w:rFonts w:ascii="Times New Roman" w:hAnsi="Times New Roman" w:cs="Times New Roman"/>
+          <w:lang w:val="en-US"/>
+        </w:rPr>
+        <w:t xml:space="preserve"> on consumer trophic position estimates using both bulk </w:t>
+      </w:r>
+      <w:r>
+        <w:rPr>
+          <w:rFonts w:ascii="Times New Roman" w:hAnsi="Times New Roman" w:cs="Times New Roman"/>
+          <w:lang w:val="en-US"/>
+        </w:rPr>
+        <w:t xml:space="preserve">stable isotope analysis </w:t>
+      </w:r>
+      <w:r>
+        <w:rPr>
+          <w:rFonts w:ascii="Times New Roman" w:hAnsi="Times New Roman" w:cs="Times New Roman"/>
+          <w:lang w:val="en-US"/>
+        </w:rPr>
+        <w:t xml:space="preserve">and </w:t>
+      </w:r>
+      <w:r>
+        <w:rPr>
+          <w:rFonts w:ascii="Times New Roman" w:hAnsi="Times New Roman" w:cs="Times New Roman"/>
+          <w:lang w:val="en-US"/>
+        </w:rPr>
+        <w:t>CSIA.</w:t>
+      </w:r>
+      <w:r>
+        <w:rPr>
+          <w:rFonts w:ascii="Times New Roman" w:hAnsi="Times New Roman" w:cs="Times New Roman"/>
+          <w:lang w:val="en-US"/>
+        </w:rPr>
+        <w:t xml:space="preserve"> Bulk stable isotope </w:t>
+      </w:r>
+      <w:r>
+        <w:rPr>
+          <w:rFonts w:ascii="Times New Roman" w:hAnsi="Times New Roman" w:cs="Times New Roman"/>
+          <w:lang w:val="en-US"/>
+        </w:rPr>
+        <w:t>analysis</w:t>
+      </w:r>
+      <w:r>
+        <w:rPr>
+          <w:rFonts w:ascii="Times New Roman" w:hAnsi="Times New Roman" w:cs="Times New Roman"/>
+          <w:lang w:val="en-US"/>
+        </w:rPr>
+        <w:t xml:space="preserve"> produced consistent error</w:t>
+      </w:r>
+      <w:r>
+        <w:rPr>
+          <w:rFonts w:ascii="Times New Roman" w:hAnsi="Times New Roman" w:cs="Times New Roman"/>
+          <w:lang w:val="en-US"/>
+        </w:rPr>
+        <w:t>s</w:t>
+      </w:r>
+      <w:r>
+        <w:rPr>
+          <w:rFonts w:ascii="Times New Roman" w:hAnsi="Times New Roman" w:cs="Times New Roman"/>
+          <w:lang w:val="en-US"/>
+        </w:rPr>
+        <w:t xml:space="preserve"> in trophic position estimates by as much as one trophic level</w:t>
+      </w:r>
+      <w:r>
+        <w:rPr>
+          <w:rFonts w:ascii="Times New Roman" w:hAnsi="Times New Roman" w:cs="Times New Roman"/>
+          <w:lang w:val="en-US"/>
+        </w:rPr>
+        <w:t xml:space="preserve"> that were more pronounced in higher trophic level consumers</w:t>
+      </w:r>
+      <w:r>
+        <w:rPr>
+          <w:rFonts w:ascii="Times New Roman" w:hAnsi="Times New Roman" w:cs="Times New Roman"/>
+          <w:lang w:val="en-US"/>
+        </w:rPr>
+        <w:t xml:space="preserve"> and CSIA was more accurate than bulk stable isotope analysis. </w:t>
+      </w:r>
+      <w:r>
+        <w:rPr>
+          <w:rFonts w:ascii="Times New Roman" w:hAnsi="Times New Roman" w:cs="Times New Roman"/>
+          <w:lang w:val="en-US"/>
+        </w:rPr>
+        <w:t>Altogether, these results show CSIA is a useful tracer for elucidating long-term physical forcing mechanisms o</w:t>
+      </w:r>
+      <w:r>
+        <w:rPr>
+          <w:rFonts w:ascii="Times New Roman" w:hAnsi="Times New Roman" w:cs="Times New Roman"/>
+          <w:lang w:val="en-US"/>
+        </w:rPr>
+        <w:t>n</w:t>
+      </w:r>
+      <w:r>
+        <w:rPr>
+          <w:rFonts w:ascii="Times New Roman" w:hAnsi="Times New Roman" w:cs="Times New Roman"/>
+          <w:lang w:val="en-US"/>
+        </w:rPr>
+        <w:t xml:space="preserve"> food webs and incorporating physiological processes that govern stable isotope fractionation into sampling and analysis design can uncover forcing mechanisms that would otherwise be overlooked.</w:t>
+      </w:r>
+      <w:r>
+        <w:rPr>
+          <w:lang w:val="en-US"/>
+        </w:rPr>
+        <w:t xml:space="preserve"> </w:t>
+      </w:r>
+    </w:p>
+    <w:p>
+      <w:pPr>
+        <w:spacing w:line="480" w:lineRule="auto"/>
+        <w:rPr>
+          <w:rFonts w:ascii="Times New Roman" w:hAnsi="Times New Roman" w:cs="Times New Roman"/>
+          <w:bCs/>
+          <w:lang w:val="en-US"/>
+        </w:rPr>
+      </w:pPr>
+    </w:p>
+    <w:p>
+      <w:pPr>
+        <w:spacing w:line="480" w:lineRule="auto"/>
+        <w:rPr>
+          <w:rFonts w:ascii="Times New Roman" w:hAnsi="Times New Roman" w:cs="Times New Roman"/>
+          <w:bCs/>
+          <w:lang w:val="en-US"/>
+        </w:rPr>
+      </w:pPr>
+    </w:p>
+    <w:p>
+      <w:pPr>
+        <w:spacing w:line="480" w:lineRule="auto"/>
+        <w:rPr>
+          <w:rFonts w:ascii="Times New Roman" w:hAnsi="Times New Roman" w:cs="Times New Roman"/>
+          <w:bCs/>
+          <w:lang w:val="en-US"/>
+        </w:rPr>
+      </w:pPr>
+      <w:r>
+        <w:rPr>
+          <w:rFonts w:ascii="Times New Roman" w:hAnsi="Times New Roman" w:cs="Times New Roman"/>
+          <w:bCs/>
+          <w:lang w:val="en-US"/>
+        </w:rPr>
+        <w:t xml:space="preserve">- The </w:t>
+      </w:r>
+      <w:proofErr w:type="spellStart"/>
+      <w:r>
+        <w:rPr>
+          <w:rFonts w:ascii="Times New Roman" w:hAnsi="Times New Roman" w:cs="Times New Roman"/>
+          <w:bCs/>
+          <w:lang w:val="en-US"/>
+        </w:rPr>
+        <w:t>enviornment</w:t>
+      </w:r>
+      <w:proofErr w:type="spellEnd"/>
+      <w:r>
+        <w:rPr>
+          <w:rFonts w:ascii="Times New Roman" w:hAnsi="Times New Roman" w:cs="Times New Roman"/>
+          <w:bCs/>
+          <w:lang w:val="en-US"/>
+        </w:rPr>
+        <w:t xml:space="preserve"> is changing</w:t>
+      </w:r>
+    </w:p>
+    <w:p>
+      <w:pPr>
+        <w:spacing w:line="480" w:lineRule="auto"/>
+        <w:rPr>
+          <w:rFonts w:ascii="Times New Roman" w:hAnsi="Times New Roman" w:cs="Times New Roman"/>
+          <w:bCs/>
+          <w:lang w:val="en-US"/>
+        </w:rPr>
+      </w:pPr>
+      <w:r>
+        <w:rPr>
+          <w:rFonts w:ascii="Times New Roman" w:hAnsi="Times New Roman" w:cs="Times New Roman"/>
+          <w:bCs/>
+          <w:lang w:val="en-US"/>
+        </w:rPr>
+        <w:t>-In order to understand how the environment is changing, we need data from the past</w:t>
+      </w:r>
+    </w:p>
+    <w:p>
+      <w:pPr>
+        <w:spacing w:line="480" w:lineRule="auto"/>
+        <w:rPr>
+          <w:rFonts w:ascii="Times New Roman" w:hAnsi="Times New Roman" w:cs="Times New Roman"/>
+          <w:bCs/>
+          <w:lang w:val="en-US"/>
+        </w:rPr>
+      </w:pPr>
+      <w:r>
+        <w:rPr>
+          <w:rFonts w:ascii="Times New Roman" w:hAnsi="Times New Roman" w:cs="Times New Roman"/>
+          <w:bCs/>
+          <w:lang w:val="en-US"/>
+        </w:rPr>
+        <w:t xml:space="preserve">-Historical data for species abundance is usually </w:t>
+      </w:r>
+      <w:proofErr w:type="spellStart"/>
+      <w:r>
+        <w:rPr>
+          <w:rFonts w:ascii="Times New Roman" w:hAnsi="Times New Roman" w:cs="Times New Roman"/>
+          <w:bCs/>
+          <w:lang w:val="en-US"/>
+        </w:rPr>
+        <w:t>avaialble</w:t>
+      </w:r>
+      <w:proofErr w:type="spellEnd"/>
+      <w:r>
+        <w:rPr>
+          <w:rFonts w:ascii="Times New Roman" w:hAnsi="Times New Roman" w:cs="Times New Roman"/>
+          <w:bCs/>
+          <w:lang w:val="en-US"/>
+        </w:rPr>
+        <w:t xml:space="preserve"> and how the environment is changing species abundance is well documented across ecosystems globally</w:t>
+      </w:r>
+    </w:p>
+    <w:p>
+      <w:pPr>
+        <w:spacing w:line="480" w:lineRule="auto"/>
+        <w:rPr>
+          <w:rFonts w:ascii="Times New Roman" w:hAnsi="Times New Roman" w:cs="Times New Roman"/>
+          <w:bCs/>
+          <w:lang w:val="en-US"/>
+        </w:rPr>
+      </w:pPr>
+      <w:r>
+        <w:rPr>
+          <w:rFonts w:ascii="Times New Roman" w:hAnsi="Times New Roman" w:cs="Times New Roman"/>
+          <w:bCs/>
+          <w:lang w:val="en-US"/>
+        </w:rPr>
+        <w:t>-Abundance is not the only important ecosystem component, we know species interactions are just as important for shaping and influencing ecosystems</w:t>
+      </w:r>
+    </w:p>
+    <w:p>
+      <w:pPr>
+        <w:spacing w:line="480" w:lineRule="auto"/>
+        <w:rPr>
+          <w:rFonts w:ascii="Times New Roman" w:hAnsi="Times New Roman" w:cs="Times New Roman"/>
+          <w:bCs/>
+          <w:lang w:val="en-US"/>
+        </w:rPr>
+      </w:pPr>
+      <w:r>
+        <w:rPr>
+          <w:rFonts w:ascii="Times New Roman" w:hAnsi="Times New Roman" w:cs="Times New Roman"/>
+          <w:bCs/>
+          <w:lang w:val="en-US"/>
+        </w:rPr>
+        <w:t>-But historical indices of ecosystem interactions are rare and can be challenging to reproduce for modern datasets.</w:t>
+      </w:r>
+    </w:p>
+    <w:p>
+      <w:pPr>
+        <w:spacing w:line="480" w:lineRule="auto"/>
+        <w:rPr>
+          <w:rFonts w:ascii="Times New Roman" w:hAnsi="Times New Roman" w:cs="Times New Roman"/>
+          <w:bCs/>
+          <w:lang w:val="en-US"/>
+        </w:rPr>
+      </w:pPr>
+      <w:r>
+        <w:rPr>
+          <w:rFonts w:ascii="Times New Roman" w:hAnsi="Times New Roman" w:cs="Times New Roman"/>
+          <w:bCs/>
+          <w:lang w:val="en-US"/>
+        </w:rPr>
+        <w:lastRenderedPageBreak/>
+        <w:t>-Chemical tracers can be a useful tool for measuring ecological interactions especially on long timescales.</w:t>
+      </w:r>
+    </w:p>
+    <w:p>
+      <w:pPr>
+        <w:spacing w:line="480" w:lineRule="auto"/>
+        <w:rPr>
+          <w:rFonts w:ascii="Times New Roman" w:hAnsi="Times New Roman" w:cs="Times New Roman"/>
+          <w:bCs/>
+          <w:lang w:val="en-US"/>
+        </w:rPr>
+      </w:pPr>
+      <w:r>
+        <w:rPr>
+          <w:rFonts w:ascii="Times New Roman" w:hAnsi="Times New Roman" w:cs="Times New Roman"/>
+          <w:bCs/>
+          <w:lang w:val="en-US"/>
+        </w:rPr>
+        <w:t xml:space="preserve">Here we use CSSIA of amino acids and inorganic nitrogen to assess changes in species interactions in </w:t>
+      </w:r>
+      <w:proofErr w:type="spellStart"/>
+      <w:r>
+        <w:rPr>
+          <w:rFonts w:ascii="Times New Roman" w:hAnsi="Times New Roman" w:cs="Times New Roman"/>
+          <w:bCs/>
+          <w:lang w:val="en-US"/>
+        </w:rPr>
+        <w:t>teperate</w:t>
+      </w:r>
+      <w:proofErr w:type="spellEnd"/>
+      <w:r>
+        <w:rPr>
+          <w:rFonts w:ascii="Times New Roman" w:hAnsi="Times New Roman" w:cs="Times New Roman"/>
+          <w:bCs/>
+          <w:lang w:val="en-US"/>
+        </w:rPr>
+        <w:t xml:space="preserve"> marine and riparian ecosystems.</w:t>
       </w:r>
     </w:p>
     <w:p>
@@ -1681,7 +2831,7 @@
 </file>
 
 <file path=word/numbering.xml><?xml version="1.0" encoding="utf-8"?>
-<w:numbering xmlns:wpc="http://schemas.microsoft.com/office/word/2010/wordprocessingCanvas" xmlns:cx="http://schemas.microsoft.com/office/drawing/2014/chartex" xmlns:cx1="http://schemas.microsoft.com/office/drawing/2015/9/8/chartex" xmlns:cx2="http://schemas.microsoft.com/office/drawing/2015/10/21/chartex" xmlns:cx3="http://schemas.microsoft.com/office/drawing/2016/5/9/chartex" xmlns:cx4="http://schemas.microsoft.com/office/drawing/2016/5/10/chartex" xmlns:cx5="http://schemas.microsoft.com/office/drawing/2016/5/11/chartex" xmlns:cx6="http://schemas.microsoft.com/office/drawing/2016/5/12/chartex" xmlns:cx7="http://schemas.microsoft.com/office/drawing/2016/5/13/chartex" xmlns:cx8="http://schemas.microsoft.com/office/drawing/2016/5/14/chartex" xmlns:mc="http://schemas.openxmlformats.org/markup-compatibility/2006" xmlns:aink="http://schemas.microsoft.com/office/drawing/2016/ink" xmlns:am3d="http://schemas.microsoft.com/office/drawing/2017/model3d" xmlns:o="urn:schemas-microsoft-com:office:office" xmlns:r="http://schemas.openxmlformats.org/officeDocument/2006/relationships" xmlns:m="http://schemas.openxmlformats.org/officeDocument/2006/math" xmlns:v="urn:schemas-microsoft-com:vml" xmlns:wp14="http://schemas.microsoft.com/office/word/2010/wordprocessingDrawing" xmlns:wp="http://schemas.openxmlformats.org/drawingml/2006/wordprocessingDrawing" xmlns:w10="urn:schemas-microsoft-com:office:word" xmlns:w="http://schemas.openxmlformats.org/wordprocessingml/2006/main" xmlns:w14="http://schemas.microsoft.com/office/word/2010/wordml" xmlns:w15="http://schemas.microsoft.com/office/word/2012/wordml" xmlns:w16cid="http://schemas.microsoft.com/office/word/2016/wordml/cid" xmlns:w16se="http://schemas.microsoft.com/office/word/2015/wordml/symex" xmlns:wpg="http://schemas.microsoft.com/office/word/2010/wordprocessingGroup" xmlns:wpi="http://schemas.microsoft.com/office/word/2010/wordprocessingInk" xmlns:wne="http://schemas.microsoft.com/office/word/2006/wordml" xmlns:wps="http://schemas.microsoft.com/office/word/2010/wordprocessingShape" mc:Ignorable="w14 w15 w16se w16cid wp14">
+<w:numbering xmlns:wpc="http://schemas.microsoft.com/office/word/2010/wordprocessingCanvas" xmlns:cx="http://schemas.microsoft.com/office/drawing/2014/chartex" xmlns:cx1="http://schemas.microsoft.com/office/drawing/2015/9/8/chartex" xmlns:cx2="http://schemas.microsoft.com/office/drawing/2015/10/21/chartex" xmlns:cx3="http://schemas.microsoft.com/office/drawing/2016/5/9/chartex" xmlns:cx4="http://schemas.microsoft.com/office/drawing/2016/5/10/chartex" xmlns:cx5="http://schemas.microsoft.com/office/drawing/2016/5/11/chartex" xmlns:cx6="http://schemas.microsoft.com/office/drawing/2016/5/12/chartex" xmlns:cx7="http://schemas.microsoft.com/office/drawing/2016/5/13/chartex" xmlns:cx8="http://schemas.microsoft.com/office/drawing/2016/5/14/chartex" xmlns:mc="http://schemas.openxmlformats.org/markup-compatibility/2006" xmlns:aink="http://schemas.microsoft.com/office/drawing/2016/ink" xmlns:am3d="http://schemas.microsoft.com/office/drawing/2017/model3d" xmlns:o="urn:schemas-microsoft-com:office:office" xmlns:r="http://schemas.openxmlformats.org/officeDocument/2006/relationships" xmlns:m="http://schemas.openxmlformats.org/officeDocument/2006/math" xmlns:v="urn:schemas-microsoft-com:vml" xmlns:wp14="http://schemas.microsoft.com/office/word/2010/wordprocessingDrawing" xmlns:wp="http://schemas.openxmlformats.org/drawingml/2006/wordprocessingDrawing" xmlns:w10="urn:schemas-microsoft-com:office:word" xmlns:w="http://schemas.openxmlformats.org/wordprocessingml/2006/main" xmlns:w14="http://schemas.microsoft.com/office/word/2010/wordml" xmlns:w15="http://schemas.microsoft.com/office/word/2012/wordml" xmlns:w16cex="http://schemas.microsoft.com/office/word/2018/wordml/cex" xmlns:w16cid="http://schemas.microsoft.com/office/word/2016/wordml/cid" xmlns:w16="http://schemas.microsoft.com/office/word/2018/wordml" xmlns:w16sdtdh="http://schemas.microsoft.com/office/word/2020/wordml/sdtdatahash" xmlns:w16se="http://schemas.microsoft.com/office/word/2015/wordml/symex" xmlns:wpg="http://schemas.microsoft.com/office/word/2010/wordprocessingGroup" xmlns:wpi="http://schemas.microsoft.com/office/word/2010/wordprocessingInk" xmlns:wne="http://schemas.microsoft.com/office/word/2006/wordml" xmlns:wps="http://schemas.microsoft.com/office/word/2010/wordprocessingShape" mc:Ignorable="w14 w15 w16se w16cid w16 w16cex w16sdtdh wp14">
   <w:abstractNum w:abstractNumId="0" w15:restartNumberingAfterBreak="0">
     <w:nsid w:val="30E31E73"/>
     <w:multiLevelType w:val="hybridMultilevel"/>
@@ -1891,7 +3041,7 @@
 </file>
 
 <file path=word/styles.xml><?xml version="1.0" encoding="utf-8"?>
-<w:styles xmlns:mc="http://schemas.openxmlformats.org/markup-compatibility/2006" xmlns:r="http://schemas.openxmlformats.org/officeDocument/2006/relationships" xmlns:w="http://schemas.openxmlformats.org/wordprocessingml/2006/main" xmlns:w14="http://schemas.microsoft.com/office/word/2010/wordml" xmlns:w15="http://schemas.microsoft.com/office/word/2012/wordml" xmlns:w16cid="http://schemas.microsoft.com/office/word/2016/wordml/cid" xmlns:w16se="http://schemas.microsoft.com/office/word/2015/wordml/symex" mc:Ignorable="w14 w15 w16se w16cid">
+<w:styles xmlns:mc="http://schemas.openxmlformats.org/markup-compatibility/2006" xmlns:r="http://schemas.openxmlformats.org/officeDocument/2006/relationships" xmlns:w="http://schemas.openxmlformats.org/wordprocessingml/2006/main" xmlns:w14="http://schemas.microsoft.com/office/word/2010/wordml" xmlns:w15="http://schemas.microsoft.com/office/word/2012/wordml" xmlns:w16cex="http://schemas.microsoft.com/office/word/2018/wordml/cex" xmlns:w16cid="http://schemas.microsoft.com/office/word/2016/wordml/cid" xmlns:w16="http://schemas.microsoft.com/office/word/2018/wordml" xmlns:w16sdtdh="http://schemas.microsoft.com/office/word/2020/wordml/sdtdatahash" xmlns:w16se="http://schemas.microsoft.com/office/word/2015/wordml/symex" mc:Ignorable="w14 w15 w16se w16cid w16 w16cex w16sdtdh">
   <w:docDefaults>
     <w:rPrDefault>
       <w:rPr>
@@ -1903,7 +3053,7 @@
     </w:rPrDefault>
     <w:pPrDefault/>
   </w:docDefaults>
-  <w:latentStyles w:defLockedState="0" w:defUIPriority="99" w:defSemiHidden="0" w:defUnhideWhenUsed="0" w:defQFormat="0" w:count="375">
+  <w:latentStyles w:defLockedState="0" w:defUIPriority="99" w:defSemiHidden="0" w:defUnhideWhenUsed="0" w:defQFormat="0" w:count="376">
     <w:lsdException w:name="Normal" w:uiPriority="0" w:qFormat="1"/>
     <w:lsdException w:name="heading 1" w:uiPriority="9" w:qFormat="1"/>
     <w:lsdException w:name="heading 2" w:semiHidden="1" w:uiPriority="9" w:unhideWhenUsed="1" w:qFormat="1"/>
@@ -2009,7 +3159,6 @@
     <w:lsdException w:name="HTML Sample" w:semiHidden="1" w:unhideWhenUsed="1"/>
     <w:lsdException w:name="HTML Typewriter" w:semiHidden="1" w:unhideWhenUsed="1"/>
     <w:lsdException w:name="HTML Variable" w:semiHidden="1" w:unhideWhenUsed="1"/>
-    <w:lsdException w:name="Normal Table" w:semiHidden="1" w:unhideWhenUsed="1"/>
     <w:lsdException w:name="annotation subject" w:semiHidden="1" w:unhideWhenUsed="1"/>
     <w:lsdException w:name="No List" w:semiHidden="1" w:unhideWhenUsed="1"/>
     <w:lsdException w:name="Outline List 1" w:semiHidden="1" w:unhideWhenUsed="1"/>
@@ -2056,10 +3205,8 @@
     <w:lsdException w:name="Table Subtle 2" w:semiHidden="1" w:unhideWhenUsed="1"/>
     <w:lsdException w:name="Table Web 1" w:semiHidden="1" w:unhideWhenUsed="1"/>
     <w:lsdException w:name="Table Web 2" w:semiHidden="1" w:unhideWhenUsed="1"/>
-    <w:lsdException w:name="Table Web 3" w:semiHidden="1" w:unhideWhenUsed="1"/>
     <w:lsdException w:name="Balloon Text" w:semiHidden="1" w:unhideWhenUsed="1"/>
     <w:lsdException w:name="Table Grid" w:uiPriority="39"/>
-    <w:lsdException w:name="Table Theme" w:semiHidden="1" w:unhideWhenUsed="1"/>
     <w:lsdException w:name="Placeholder Text" w:semiHidden="1"/>
     <w:lsdException w:name="No Spacing" w:uiPriority="1" w:qFormat="1"/>
     <w:lsdException w:name="Light Shading" w:uiPriority="60"/>
@@ -2279,6 +3426,7 @@
     <w:lsdException w:name="Smart Hyperlink" w:semiHidden="1" w:unhideWhenUsed="1"/>
     <w:lsdException w:name="Hashtag" w:semiHidden="1" w:unhideWhenUsed="1"/>
     <w:lsdException w:name="Unresolved Mention" w:semiHidden="1" w:unhideWhenUsed="1"/>
+    <w:lsdException w:name="Smart Link" w:semiHidden="1" w:unhideWhenUsed="1"/>
   </w:latentStyles>
   <w:style w:type="paragraph" w:default="1" w:styleId="Normal">
     <w:name w:val="Normal"/>

</xml_diff>